<commit_message>
Added some missing info to the documentation
</commit_message>
<xml_diff>
--- a/Documentation/Architecture.docx
+++ b/Documentation/Architecture.docx
@@ -77,14 +77,19 @@
       <w:r>
         <w:t>Monobehaviors</w:t>
       </w:r>
-      <w:proofErr w:type="spellEnd"/>
       <w:r>
         <w:t>.</w:t>
       </w:r>
-    </w:p>
-    <w:p>
-      <w:r>
-        <w:t>Main entities in the game are:</w:t>
+      <w:proofErr w:type="spellEnd"/>
+    </w:p>
+    <w:p>
+      <w:proofErr w:type="spellStart"/>
+      <w:r>
+        <w:t>Main</w:t>
+      </w:r>
+      <w:proofErr w:type="spellEnd"/>
+      <w:r>
+        <w:t xml:space="preserve"> entities in the game are:</w:t>
       </w:r>
     </w:p>
     <w:p>
@@ -94,6 +99,8 @@
       <w:r>
         <w:rPr>
           <w:rStyle w:val="Heading2Char"/>
+          <w:sz w:val="28"/>
+          <w:szCs w:val="28"/>
         </w:rPr>
         <w:t>Player</w:t>
       </w:r>
@@ -104,36 +111,22 @@
         <w:t xml:space="preserve">Is represented by a spaceship. </w:t>
       </w:r>
       <w:r>
-        <w:t xml:space="preserve">Can shoot bullets when a </w:t>
-      </w:r>
-      <w:proofErr w:type="spellStart"/>
-      <w:r>
-        <w:t>WeaponData</w:t>
-      </w:r>
-      <w:proofErr w:type="spellEnd"/>
-      <w:r>
-        <w:t xml:space="preserve"> component </w:t>
-      </w:r>
-      <w:r>
-        <w:t>is present</w:t>
-      </w:r>
-      <w:r>
-        <w:t>. Can pick power-ups (weapons or shield). Gets destroyed by asteroids, UFOs or UFO’s bullets</w:t>
-      </w:r>
-      <w:r>
-        <w:t xml:space="preserve"> (</w:t>
-      </w:r>
-      <w:r>
-        <w:t>only when no Shield is active</w:t>
-      </w:r>
-      <w:r>
-        <w:t>)</w:t>
-      </w:r>
-      <w:r>
-        <w:t xml:space="preserve">. Is currently controlled with the keyboard (W to thrust, A and D to turn, H to jump to hyperspace, Space to shoot). </w:t>
-      </w:r>
-      <w:r>
-        <w:t>There’s only one Player at a time, although most systems are prepared to handle more players simultaneously.</w:t>
+        <w:t xml:space="preserve">Current implementation supports </w:t>
+      </w:r>
+      <w:r>
+        <w:t xml:space="preserve">only one Player at a time, although </w:t>
+      </w:r>
+      <w:r>
+        <w:t>most systems were designed to support many players.</w:t>
+      </w:r>
+      <w:r>
+        <w:t xml:space="preserve"> </w:t>
+      </w:r>
+      <w:r>
+        <w:t>Gets destroyed by asteroids, UFOs or UFO’s bullets</w:t>
+      </w:r>
+      <w:r>
+        <w:t>.</w:t>
       </w:r>
     </w:p>
     <w:p>
@@ -149,18 +142,388 @@
     <w:p>
       <w:pPr>
         <w:pStyle w:val="ListParagraph"/>
-      </w:pPr>
-      <w:r>
+        <w:numPr>
+          <w:ilvl w:val="1"/>
+          <w:numId w:val="2"/>
+        </w:numPr>
+        <w:ind w:left="709" w:hanging="229"/>
+      </w:pPr>
+      <w:r>
+        <w:t>Mandatory components:</w:t>
+      </w:r>
+    </w:p>
+    <w:p>
+      <w:pPr>
+        <w:pStyle w:val="ListParagraph"/>
+        <w:numPr>
+          <w:ilvl w:val="2"/>
+          <w:numId w:val="2"/>
+        </w:numPr>
+        <w:ind w:left="993" w:hanging="142"/>
         <w:rPr>
           <w:rStyle w:val="Heading2Char"/>
-        </w:rPr>
-        <w:t>UFO</w:t>
-      </w:r>
-      <w:r>
-        <w:t xml:space="preserve">: </w:t>
-      </w:r>
-      <w:r>
-        <w:t xml:space="preserve">Can shoot bullets that will kill the Player. Gets destroyed by asteroids and Player’s bullets. Has a very basic AI that tries to avoid asteroids. </w:t>
+          <w:b w:val="0"/>
+          <w:bCs w:val="0"/>
+        </w:rPr>
+      </w:pPr>
+      <w:proofErr w:type="spellStart"/>
+      <w:r>
+        <w:rPr>
+          <w:rStyle w:val="ComponentDataChar"/>
+          <w:iCs/>
+          <w:color w:val="2F5496" w:themeColor="accent1" w:themeShade="BF"/>
+        </w:rPr>
+        <w:t>PlayerTag</w:t>
+      </w:r>
+      <w:proofErr w:type="spellEnd"/>
+    </w:p>
+    <w:p>
+      <w:pPr>
+        <w:pStyle w:val="ListParagraph"/>
+        <w:numPr>
+          <w:ilvl w:val="2"/>
+          <w:numId w:val="2"/>
+        </w:numPr>
+        <w:ind w:left="993" w:hanging="142"/>
+        <w:rPr>
+          <w:rStyle w:val="Heading2Char"/>
+          <w:b w:val="0"/>
+          <w:bCs w:val="0"/>
+        </w:rPr>
+      </w:pPr>
+      <w:proofErr w:type="spellStart"/>
+      <w:r>
+        <w:rPr>
+          <w:rStyle w:val="Heading2Char"/>
+          <w:b w:val="0"/>
+          <w:bCs w:val="0"/>
+          <w:i/>
+          <w:iCs/>
+          <w:color w:val="2F5496" w:themeColor="accent1" w:themeShade="BF"/>
+          <w:u w:val="single"/>
+        </w:rPr>
+        <w:t>PlayerInputData</w:t>
+      </w:r>
+      <w:proofErr w:type="spellEnd"/>
+      <w:r>
+        <w:rPr>
+          <w:rStyle w:val="Heading2Char"/>
+          <w:b w:val="0"/>
+          <w:bCs w:val="0"/>
+        </w:rPr>
+        <w:t>: What player is doing through input.</w:t>
+      </w:r>
+    </w:p>
+    <w:p>
+      <w:pPr>
+        <w:pStyle w:val="ListParagraph"/>
+        <w:numPr>
+          <w:ilvl w:val="2"/>
+          <w:numId w:val="2"/>
+        </w:numPr>
+        <w:ind w:left="993" w:hanging="142"/>
+        <w:rPr>
+          <w:rStyle w:val="Heading2Char"/>
+          <w:b w:val="0"/>
+          <w:bCs w:val="0"/>
+        </w:rPr>
+      </w:pPr>
+      <w:proofErr w:type="spellStart"/>
+      <w:r>
+        <w:rPr>
+          <w:rStyle w:val="Heading2Char"/>
+          <w:b w:val="0"/>
+          <w:bCs w:val="0"/>
+          <w:i/>
+          <w:iCs/>
+          <w:color w:val="2F5496" w:themeColor="accent1" w:themeShade="BF"/>
+          <w:u w:val="single"/>
+        </w:rPr>
+        <w:t>PlayerAccelerationData</w:t>
+      </w:r>
+      <w:proofErr w:type="spellEnd"/>
+      <w:r>
+        <w:rPr>
+          <w:rStyle w:val="Heading2Char"/>
+          <w:b w:val="0"/>
+          <w:bCs w:val="0"/>
+        </w:rPr>
+        <w:t>: How fast it accelerates, and max speed.</w:t>
+      </w:r>
+    </w:p>
+    <w:p>
+      <w:pPr>
+        <w:pStyle w:val="ListParagraph"/>
+        <w:numPr>
+          <w:ilvl w:val="2"/>
+          <w:numId w:val="2"/>
+        </w:numPr>
+        <w:ind w:left="993" w:hanging="142"/>
+      </w:pPr>
+      <w:proofErr w:type="spellStart"/>
+      <w:r>
+        <w:rPr>
+          <w:rStyle w:val="Heading2Char"/>
+          <w:b w:val="0"/>
+          <w:bCs w:val="0"/>
+          <w:i/>
+          <w:iCs/>
+          <w:color w:val="2F5496" w:themeColor="accent1" w:themeShade="BF"/>
+          <w:u w:val="single"/>
+        </w:rPr>
+        <w:t>PlayerRotationData</w:t>
+      </w:r>
+      <w:proofErr w:type="spellEnd"/>
+      <w:r>
+        <w:rPr>
+          <w:rStyle w:val="Heading2Char"/>
+          <w:b w:val="0"/>
+          <w:bCs w:val="0"/>
+        </w:rPr>
+        <w:t>: How fast it rotates.</w:t>
+      </w:r>
+      <w:r>
+        <w:t xml:space="preserve"> </w:t>
+      </w:r>
+    </w:p>
+    <w:p>
+      <w:pPr>
+        <w:pStyle w:val="ListParagraph"/>
+        <w:numPr>
+          <w:ilvl w:val="2"/>
+          <w:numId w:val="2"/>
+        </w:numPr>
+        <w:ind w:left="993" w:hanging="142"/>
+        <w:rPr>
+          <w:rStyle w:val="Heading2Char"/>
+          <w:b w:val="0"/>
+          <w:bCs w:val="0"/>
+        </w:rPr>
+      </w:pPr>
+      <w:proofErr w:type="spellStart"/>
+      <w:r>
+        <w:rPr>
+          <w:i/>
+          <w:iCs/>
+          <w:color w:val="2F5496" w:themeColor="accent1" w:themeShade="BF"/>
+          <w:u w:val="single"/>
+        </w:rPr>
+        <w:t>WeaponData</w:t>
+      </w:r>
+      <w:proofErr w:type="spellEnd"/>
+      <w:r>
+        <w:t xml:space="preserve">: Player can shoot only when this component exists. A default </w:t>
+      </w:r>
+      <w:proofErr w:type="spellStart"/>
+      <w:r>
+        <w:t>WeaponData</w:t>
+      </w:r>
+      <w:proofErr w:type="spellEnd"/>
+      <w:r>
+        <w:t xml:space="preserve"> is assigned if there isn’t one present</w:t>
+      </w:r>
+      <w:r>
+        <w:t>.</w:t>
+      </w:r>
+    </w:p>
+    <w:p>
+      <w:pPr>
+        <w:pStyle w:val="ListParagraph"/>
+        <w:numPr>
+          <w:ilvl w:val="2"/>
+          <w:numId w:val="2"/>
+        </w:numPr>
+        <w:ind w:left="993" w:hanging="142"/>
+        <w:rPr>
+          <w:rStyle w:val="Heading2Char"/>
+          <w:b w:val="0"/>
+          <w:bCs w:val="0"/>
+        </w:rPr>
+      </w:pPr>
+      <w:proofErr w:type="spellStart"/>
+      <w:r>
+        <w:rPr>
+          <w:rStyle w:val="Heading2Char"/>
+          <w:b w:val="0"/>
+          <w:bCs w:val="0"/>
+          <w:i/>
+          <w:iCs/>
+          <w:color w:val="2F5496" w:themeColor="accent1" w:themeShade="BF"/>
+          <w:u w:val="single"/>
+        </w:rPr>
+        <w:t>WrapAroundEdgesComponent</w:t>
+      </w:r>
+      <w:proofErr w:type="spellEnd"/>
+      <w:r>
+        <w:rPr>
+          <w:rStyle w:val="Heading2Char"/>
+          <w:b w:val="0"/>
+          <w:bCs w:val="0"/>
+        </w:rPr>
+        <w:t>: Needed for appearing on the other side when leaving the screen.</w:t>
+      </w:r>
+    </w:p>
+    <w:p>
+      <w:pPr>
+        <w:pStyle w:val="ListParagraph"/>
+        <w:numPr>
+          <w:ilvl w:val="1"/>
+          <w:numId w:val="2"/>
+        </w:numPr>
+        <w:ind w:left="709" w:hanging="229"/>
+        <w:rPr>
+          <w:rStyle w:val="Heading2Char"/>
+          <w:b w:val="0"/>
+          <w:bCs w:val="0"/>
+        </w:rPr>
+      </w:pPr>
+      <w:r>
+        <w:rPr>
+          <w:rStyle w:val="Heading2Char"/>
+          <w:b w:val="0"/>
+          <w:bCs w:val="0"/>
+        </w:rPr>
+        <w:t xml:space="preserve">Optional components: </w:t>
+      </w:r>
+    </w:p>
+    <w:p>
+      <w:pPr>
+        <w:pStyle w:val="ListParagraph"/>
+        <w:numPr>
+          <w:ilvl w:val="2"/>
+          <w:numId w:val="2"/>
+        </w:numPr>
+        <w:ind w:left="993" w:hanging="229"/>
+        <w:rPr>
+          <w:rStyle w:val="Heading2Char"/>
+          <w:b w:val="0"/>
+          <w:bCs w:val="0"/>
+        </w:rPr>
+      </w:pPr>
+      <w:proofErr w:type="spellStart"/>
+      <w:r>
+        <w:rPr>
+          <w:i/>
+          <w:iCs/>
+          <w:color w:val="2F5496" w:themeColor="accent1" w:themeShade="BF"/>
+          <w:u w:val="single"/>
+        </w:rPr>
+        <w:t>PlayerKeyboardComponent</w:t>
+      </w:r>
+      <w:proofErr w:type="spellEnd"/>
+      <w:r>
+        <w:t>: If present, Player can be controlled with Keyboard. Default component exists in the scene as “</w:t>
+      </w:r>
+      <w:r>
+        <w:t>Player1KeyboardConfig</w:t>
+      </w:r>
+      <w:r>
+        <w:t xml:space="preserve">” </w:t>
+      </w:r>
+      <w:r>
+        <w:t>(W to thrust, A and D to turn, H to jump to hyperspace, Space to shoot</w:t>
+      </w:r>
+      <w:r>
+        <w:t>).</w:t>
+      </w:r>
+    </w:p>
+    <w:p>
+      <w:pPr>
+        <w:pStyle w:val="ListParagraph"/>
+        <w:numPr>
+          <w:ilvl w:val="2"/>
+          <w:numId w:val="2"/>
+        </w:numPr>
+        <w:ind w:left="993" w:hanging="229"/>
+      </w:pPr>
+      <w:proofErr w:type="spellStart"/>
+      <w:r>
+        <w:rPr>
+          <w:i/>
+          <w:iCs/>
+          <w:color w:val="2F5496" w:themeColor="accent1" w:themeShade="BF"/>
+          <w:u w:val="single"/>
+        </w:rPr>
+        <w:t>WeaponEquipRequest</w:t>
+      </w:r>
+      <w:proofErr w:type="spellEnd"/>
+      <w:r>
+        <w:t>: Indicates that a new Weapon must be instantiated and linked as a child to Player.</w:t>
+      </w:r>
+    </w:p>
+    <w:p>
+      <w:pPr>
+        <w:pStyle w:val="ListParagraph"/>
+        <w:numPr>
+          <w:ilvl w:val="2"/>
+          <w:numId w:val="2"/>
+        </w:numPr>
+        <w:ind w:left="993" w:hanging="229"/>
+      </w:pPr>
+      <w:proofErr w:type="spellStart"/>
+      <w:r>
+        <w:rPr>
+          <w:i/>
+          <w:iCs/>
+          <w:color w:val="2F5496" w:themeColor="accent1" w:themeShade="BF"/>
+          <w:u w:val="single"/>
+        </w:rPr>
+        <w:t>ShieldData</w:t>
+      </w:r>
+      <w:proofErr w:type="spellEnd"/>
+      <w:r>
+        <w:t>:</w:t>
+      </w:r>
+      <w:r>
+        <w:t xml:space="preserve"> Player is immune to damage with this component.</w:t>
+      </w:r>
+    </w:p>
+    <w:p>
+      <w:pPr>
+        <w:pStyle w:val="ListParagraph"/>
+        <w:numPr>
+          <w:ilvl w:val="2"/>
+          <w:numId w:val="2"/>
+        </w:numPr>
+        <w:ind w:left="993" w:hanging="229"/>
+      </w:pPr>
+      <w:proofErr w:type="spellStart"/>
+      <w:r>
+        <w:rPr>
+          <w:i/>
+          <w:iCs/>
+          <w:color w:val="2F5496" w:themeColor="accent1" w:themeShade="BF"/>
+          <w:u w:val="single"/>
+        </w:rPr>
+        <w:t>CollisionComponent</w:t>
+      </w:r>
+      <w:proofErr w:type="spellEnd"/>
+      <w:r>
+        <w:t>: Indicates that a collision just happened and was not processed yet.</w:t>
+      </w:r>
+    </w:p>
+    <w:p>
+      <w:pPr>
+        <w:pStyle w:val="ListParagraph"/>
+        <w:numPr>
+          <w:ilvl w:val="2"/>
+          <w:numId w:val="2"/>
+        </w:numPr>
+        <w:ind w:left="993" w:hanging="229"/>
+      </w:pPr>
+      <w:proofErr w:type="spellStart"/>
+      <w:r>
+        <w:rPr>
+          <w:i/>
+          <w:iCs/>
+          <w:color w:val="2F5496" w:themeColor="accent1" w:themeShade="BF"/>
+          <w:u w:val="single"/>
+        </w:rPr>
+        <w:t>DestroyedTag</w:t>
+      </w:r>
+      <w:proofErr w:type="spellEnd"/>
+      <w:r>
+        <w:t>: Marked to be destroyed, shouldn’t be considered part of the world anymore.</w:t>
       </w:r>
     </w:p>
     <w:p>
@@ -170,28 +533,8 @@
           <w:ilvl w:val="0"/>
           <w:numId w:val="0"/>
         </w:numPr>
-        <w:ind w:left="360"/>
-      </w:pPr>
-    </w:p>
-    <w:p>
-      <w:pPr>
-        <w:pStyle w:val="ListParagraph"/>
-      </w:pPr>
-      <w:r>
-        <w:rPr>
-          <w:rStyle w:val="Heading2Char"/>
-        </w:rPr>
-        <w:t>Asteroid</w:t>
-      </w:r>
-      <w:r>
-        <w:t xml:space="preserve">: </w:t>
-      </w:r>
-      <w:r>
-        <w:t xml:space="preserve">Can have any of 3 sizes: Big, medium and small. Floats around the screen with random velocity (depending on size). </w:t>
-      </w:r>
-      <w:r>
-        <w:t>Gets destroyed by any bullet or collision with Player/UFO. When it’s destroyed, two smaller ones are spawned.</w:t>
-      </w:r>
+        <w:ind w:left="993"/>
+      </w:pPr>
     </w:p>
     <w:p>
       <w:pPr>
@@ -200,24 +543,27 @@
           <w:ilvl w:val="0"/>
           <w:numId w:val="0"/>
         </w:numPr>
-        <w:ind w:left="360"/>
-      </w:pPr>
-    </w:p>
-    <w:p>
-      <w:pPr>
-        <w:pStyle w:val="ListParagraph"/>
+        <w:ind w:left="360" w:hanging="229"/>
+      </w:pPr>
+    </w:p>
+    <w:p>
+      <w:pPr>
+        <w:pStyle w:val="ListParagraph"/>
+        <w:ind w:hanging="229"/>
       </w:pPr>
       <w:r>
         <w:rPr>
           <w:rStyle w:val="Heading2Char"/>
-        </w:rPr>
-        <w:t>Power-Up</w:t>
+          <w:sz w:val="28"/>
+          <w:szCs w:val="28"/>
+        </w:rPr>
+        <w:t>UFO</w:t>
       </w:r>
       <w:r>
         <w:t xml:space="preserve">: </w:t>
       </w:r>
       <w:r>
-        <w:t>Static object that only collides with Player. When picked, grants either a Shield (temporary) or a Weapon (permanent).</w:t>
+        <w:t xml:space="preserve">Can shoot bullets that will kill the Player. Gets destroyed by asteroids and Player’s bullets. Has a very basic AI that tries to avoid asteroids. </w:t>
       </w:r>
     </w:p>
     <w:p>
@@ -230,13 +576,1024 @@
         <w:ind w:left="360"/>
       </w:pPr>
     </w:p>
+    <w:p>
+      <w:pPr>
+        <w:pStyle w:val="ListParagraph"/>
+        <w:numPr>
+          <w:ilvl w:val="1"/>
+          <w:numId w:val="2"/>
+        </w:numPr>
+        <w:ind w:left="709" w:hanging="229"/>
+      </w:pPr>
+      <w:r>
+        <w:t>Mandatory components:</w:t>
+      </w:r>
+    </w:p>
+    <w:p>
+      <w:pPr>
+        <w:pStyle w:val="ListParagraph"/>
+        <w:numPr>
+          <w:ilvl w:val="2"/>
+          <w:numId w:val="2"/>
+        </w:numPr>
+        <w:ind w:left="993" w:hanging="229"/>
+        <w:rPr>
+          <w:rStyle w:val="Heading2Char"/>
+          <w:b w:val="0"/>
+          <w:bCs w:val="0"/>
+        </w:rPr>
+      </w:pPr>
+      <w:proofErr w:type="spellStart"/>
+      <w:r>
+        <w:rPr>
+          <w:rStyle w:val="Heading2Char"/>
+          <w:b w:val="0"/>
+          <w:bCs w:val="0"/>
+          <w:i/>
+          <w:iCs/>
+          <w:color w:val="2F5496" w:themeColor="accent1" w:themeShade="BF"/>
+          <w:u w:val="single"/>
+        </w:rPr>
+        <w:t>UFO</w:t>
+      </w:r>
+      <w:r>
+        <w:rPr>
+          <w:rStyle w:val="Heading2Char"/>
+          <w:b w:val="0"/>
+          <w:bCs w:val="0"/>
+          <w:i/>
+          <w:iCs/>
+          <w:color w:val="2F5496" w:themeColor="accent1" w:themeShade="BF"/>
+          <w:u w:val="single"/>
+        </w:rPr>
+        <w:t>Tag</w:t>
+      </w:r>
+      <w:proofErr w:type="spellEnd"/>
+    </w:p>
+    <w:p>
+      <w:pPr>
+        <w:pStyle w:val="ListParagraph"/>
+        <w:numPr>
+          <w:ilvl w:val="2"/>
+          <w:numId w:val="2"/>
+        </w:numPr>
+        <w:ind w:left="993" w:hanging="229"/>
+        <w:rPr>
+          <w:rStyle w:val="Heading2Char"/>
+          <w:b w:val="0"/>
+          <w:bCs w:val="0"/>
+        </w:rPr>
+      </w:pPr>
+      <w:proofErr w:type="spellStart"/>
+      <w:r>
+        <w:rPr>
+          <w:rStyle w:val="Heading2Char"/>
+          <w:b w:val="0"/>
+          <w:bCs w:val="0"/>
+          <w:i/>
+          <w:iCs/>
+          <w:color w:val="2F5496" w:themeColor="accent1" w:themeShade="BF"/>
+          <w:u w:val="single"/>
+        </w:rPr>
+        <w:lastRenderedPageBreak/>
+        <w:t>UFORotatingWeaponData</w:t>
+      </w:r>
+      <w:proofErr w:type="spellEnd"/>
+      <w:r>
+        <w:rPr>
+          <w:rStyle w:val="Heading2Char"/>
+          <w:b w:val="0"/>
+          <w:bCs w:val="0"/>
+        </w:rPr>
+        <w:t xml:space="preserve">: </w:t>
+      </w:r>
+      <w:proofErr w:type="gramStart"/>
+      <w:r>
+        <w:rPr>
+          <w:rStyle w:val="Heading2Char"/>
+          <w:b w:val="0"/>
+          <w:bCs w:val="0"/>
+        </w:rPr>
+        <w:t>Similar to</w:t>
+      </w:r>
+      <w:proofErr w:type="gramEnd"/>
+      <w:r>
+        <w:rPr>
+          <w:rStyle w:val="Heading2Char"/>
+          <w:b w:val="0"/>
+          <w:bCs w:val="0"/>
+        </w:rPr>
+        <w:t xml:space="preserve"> Player’s </w:t>
+      </w:r>
+      <w:proofErr w:type="spellStart"/>
+      <w:r>
+        <w:rPr>
+          <w:rStyle w:val="Heading2Char"/>
+          <w:b w:val="0"/>
+          <w:bCs w:val="0"/>
+        </w:rPr>
+        <w:t>WeaponData</w:t>
+      </w:r>
+      <w:proofErr w:type="spellEnd"/>
+      <w:r>
+        <w:rPr>
+          <w:rStyle w:val="Heading2Char"/>
+          <w:b w:val="0"/>
+          <w:bCs w:val="0"/>
+        </w:rPr>
+        <w:t>. UFO can shoot only if this component exists, as it contains all the necessary data to do that.</w:t>
+      </w:r>
+    </w:p>
+    <w:p>
+      <w:pPr>
+        <w:pStyle w:val="ListParagraph"/>
+        <w:numPr>
+          <w:ilvl w:val="2"/>
+          <w:numId w:val="2"/>
+        </w:numPr>
+        <w:ind w:left="993" w:hanging="229"/>
+        <w:rPr>
+          <w:rStyle w:val="Heading2Char"/>
+          <w:b w:val="0"/>
+          <w:bCs w:val="0"/>
+        </w:rPr>
+      </w:pPr>
+      <w:proofErr w:type="spellStart"/>
+      <w:r>
+        <w:rPr>
+          <w:rStyle w:val="Heading2Char"/>
+          <w:b w:val="0"/>
+          <w:bCs w:val="0"/>
+          <w:i/>
+          <w:iCs/>
+          <w:color w:val="2F5496" w:themeColor="accent1" w:themeShade="BF"/>
+          <w:u w:val="single"/>
+        </w:rPr>
+        <w:t>UFOBrainComponent</w:t>
+      </w:r>
+      <w:proofErr w:type="spellEnd"/>
+      <w:r>
+        <w:rPr>
+          <w:rStyle w:val="Heading2Char"/>
+          <w:b w:val="0"/>
+          <w:bCs w:val="0"/>
+        </w:rPr>
+        <w:t xml:space="preserve">: </w:t>
+      </w:r>
+      <w:r>
+        <w:rPr>
+          <w:rStyle w:val="Heading2Char"/>
+          <w:b w:val="0"/>
+          <w:bCs w:val="0"/>
+        </w:rPr>
+        <w:t>Contains necessary parameters for the movement algorithm.</w:t>
+      </w:r>
+    </w:p>
+    <w:p>
+      <w:pPr>
+        <w:pStyle w:val="ListParagraph"/>
+        <w:numPr>
+          <w:ilvl w:val="2"/>
+          <w:numId w:val="2"/>
+        </w:numPr>
+        <w:ind w:left="993" w:hanging="229"/>
+        <w:rPr>
+          <w:rStyle w:val="Heading2Char"/>
+          <w:b w:val="0"/>
+          <w:bCs w:val="0"/>
+        </w:rPr>
+      </w:pPr>
+      <w:proofErr w:type="spellStart"/>
+      <w:r>
+        <w:rPr>
+          <w:rStyle w:val="Heading2Char"/>
+          <w:b w:val="0"/>
+          <w:bCs w:val="0"/>
+          <w:i/>
+          <w:iCs/>
+          <w:color w:val="2F5496" w:themeColor="accent1" w:themeShade="BF"/>
+          <w:u w:val="single"/>
+        </w:rPr>
+        <w:t>UFO</w:t>
+      </w:r>
+      <w:r>
+        <w:rPr>
+          <w:rStyle w:val="Heading2Char"/>
+          <w:b w:val="0"/>
+          <w:bCs w:val="0"/>
+          <w:i/>
+          <w:iCs/>
+          <w:color w:val="2F5496" w:themeColor="accent1" w:themeShade="BF"/>
+          <w:u w:val="single"/>
+        </w:rPr>
+        <w:t>SpeedData</w:t>
+      </w:r>
+      <w:proofErr w:type="spellEnd"/>
+      <w:r>
+        <w:rPr>
+          <w:rStyle w:val="Heading2Char"/>
+          <w:b w:val="0"/>
+          <w:bCs w:val="0"/>
+        </w:rPr>
+        <w:t xml:space="preserve">: How fast it </w:t>
+      </w:r>
+      <w:r>
+        <w:rPr>
+          <w:rStyle w:val="Heading2Char"/>
+          <w:b w:val="0"/>
+          <w:bCs w:val="0"/>
+        </w:rPr>
+        <w:t>moves</w:t>
+      </w:r>
+      <w:r>
+        <w:rPr>
+          <w:rStyle w:val="Heading2Char"/>
+          <w:b w:val="0"/>
+          <w:bCs w:val="0"/>
+        </w:rPr>
+        <w:t>.</w:t>
+      </w:r>
+    </w:p>
+    <w:p>
+      <w:pPr>
+        <w:pStyle w:val="ListParagraph"/>
+        <w:numPr>
+          <w:ilvl w:val="2"/>
+          <w:numId w:val="2"/>
+        </w:numPr>
+        <w:ind w:left="993" w:hanging="229"/>
+        <w:rPr>
+          <w:rStyle w:val="Heading2Char"/>
+          <w:b w:val="0"/>
+          <w:bCs w:val="0"/>
+        </w:rPr>
+      </w:pPr>
+      <w:proofErr w:type="spellStart"/>
+      <w:r>
+        <w:rPr>
+          <w:rStyle w:val="Heading2Char"/>
+          <w:b w:val="0"/>
+          <w:bCs w:val="0"/>
+          <w:i/>
+          <w:iCs/>
+          <w:color w:val="2F5496" w:themeColor="accent1" w:themeShade="BF"/>
+          <w:u w:val="single"/>
+        </w:rPr>
+        <w:t>WrapAroundEdgesComponent</w:t>
+      </w:r>
+      <w:proofErr w:type="spellEnd"/>
+    </w:p>
+    <w:p>
+      <w:pPr>
+        <w:pStyle w:val="ListParagraph"/>
+        <w:numPr>
+          <w:ilvl w:val="1"/>
+          <w:numId w:val="2"/>
+        </w:numPr>
+        <w:ind w:left="709" w:hanging="229"/>
+        <w:rPr>
+          <w:rStyle w:val="Heading2Char"/>
+          <w:b w:val="0"/>
+          <w:bCs w:val="0"/>
+        </w:rPr>
+      </w:pPr>
+      <w:r>
+        <w:rPr>
+          <w:rStyle w:val="Heading2Char"/>
+          <w:b w:val="0"/>
+          <w:bCs w:val="0"/>
+        </w:rPr>
+        <w:t xml:space="preserve">Optional components: </w:t>
+      </w:r>
+    </w:p>
+    <w:p>
+      <w:pPr>
+        <w:pStyle w:val="ListParagraph"/>
+        <w:numPr>
+          <w:ilvl w:val="2"/>
+          <w:numId w:val="2"/>
+        </w:numPr>
+        <w:ind w:left="993" w:hanging="229"/>
+      </w:pPr>
+      <w:proofErr w:type="spellStart"/>
+      <w:r>
+        <w:rPr>
+          <w:i/>
+          <w:iCs/>
+          <w:color w:val="2F5496" w:themeColor="accent1" w:themeShade="BF"/>
+          <w:u w:val="single"/>
+        </w:rPr>
+        <w:t>CollisionComponent</w:t>
+      </w:r>
+      <w:proofErr w:type="spellEnd"/>
+    </w:p>
+    <w:p>
+      <w:pPr>
+        <w:pStyle w:val="ListParagraph"/>
+        <w:numPr>
+          <w:ilvl w:val="2"/>
+          <w:numId w:val="2"/>
+        </w:numPr>
+        <w:ind w:left="993" w:hanging="229"/>
+      </w:pPr>
+      <w:proofErr w:type="spellStart"/>
+      <w:r>
+        <w:rPr>
+          <w:i/>
+          <w:iCs/>
+          <w:color w:val="2F5496" w:themeColor="accent1" w:themeShade="BF"/>
+          <w:u w:val="single"/>
+        </w:rPr>
+        <w:t>DestroyedTag</w:t>
+      </w:r>
+      <w:proofErr w:type="spellEnd"/>
+    </w:p>
+    <w:p>
+      <w:pPr>
+        <w:pStyle w:val="ListParagraph"/>
+        <w:numPr>
+          <w:ilvl w:val="0"/>
+          <w:numId w:val="0"/>
+        </w:numPr>
+        <w:ind w:left="993"/>
+      </w:pPr>
+    </w:p>
+    <w:p>
+      <w:pPr>
+        <w:pStyle w:val="ListParagraph"/>
+        <w:numPr>
+          <w:ilvl w:val="0"/>
+          <w:numId w:val="0"/>
+        </w:numPr>
+        <w:ind w:left="360"/>
+      </w:pPr>
+    </w:p>
+    <w:p>
+      <w:pPr>
+        <w:pStyle w:val="ListParagraph"/>
+      </w:pPr>
+      <w:r>
+        <w:rPr>
+          <w:rStyle w:val="Heading2Char"/>
+          <w:sz w:val="28"/>
+          <w:szCs w:val="28"/>
+        </w:rPr>
+        <w:t>Asteroid</w:t>
+      </w:r>
+      <w:r>
+        <w:t xml:space="preserve">: </w:t>
+      </w:r>
+      <w:r>
+        <w:t>Floats around the screen with random velocity</w:t>
+      </w:r>
+      <w:r>
+        <w:t xml:space="preserve">. </w:t>
+      </w:r>
+      <w:r>
+        <w:t>Gets destroyed by any bullet or collision with Player/UFO. When it’s destroyed, two smaller ones are spawned.</w:t>
+      </w:r>
+      <w:r>
+        <w:t xml:space="preserve"> </w:t>
+      </w:r>
+    </w:p>
+    <w:p>
+      <w:pPr>
+        <w:pStyle w:val="ListParagraph"/>
+        <w:numPr>
+          <w:ilvl w:val="1"/>
+          <w:numId w:val="2"/>
+        </w:numPr>
+        <w:ind w:left="851"/>
+      </w:pPr>
+      <w:r>
+        <w:t xml:space="preserve">Mandatory components: </w:t>
+      </w:r>
+    </w:p>
+    <w:p>
+      <w:pPr>
+        <w:pStyle w:val="ListParagraph"/>
+        <w:numPr>
+          <w:ilvl w:val="2"/>
+          <w:numId w:val="2"/>
+        </w:numPr>
+        <w:ind w:left="1134"/>
+      </w:pPr>
+      <w:proofErr w:type="spellStart"/>
+      <w:r>
+        <w:rPr>
+          <w:i/>
+          <w:iCs/>
+          <w:color w:val="2F5496" w:themeColor="accent1" w:themeShade="BF"/>
+          <w:u w:val="single"/>
+        </w:rPr>
+        <w:t>AsteroidSizeComponent</w:t>
+      </w:r>
+      <w:proofErr w:type="spellEnd"/>
+      <w:r>
+        <w:t>: Whether it’s big, medium or small.</w:t>
+      </w:r>
+    </w:p>
+    <w:p>
+      <w:pPr>
+        <w:pStyle w:val="ListParagraph"/>
+        <w:numPr>
+          <w:ilvl w:val="2"/>
+          <w:numId w:val="2"/>
+        </w:numPr>
+        <w:ind w:left="1134"/>
+      </w:pPr>
+      <w:proofErr w:type="spellStart"/>
+      <w:r>
+        <w:rPr>
+          <w:i/>
+          <w:iCs/>
+          <w:color w:val="2F5496" w:themeColor="accent1" w:themeShade="BF"/>
+          <w:u w:val="single"/>
+        </w:rPr>
+        <w:t>AsteroidSpeedData</w:t>
+      </w:r>
+      <w:proofErr w:type="spellEnd"/>
+      <w:r>
+        <w:t>: Speed will be a random value between Min and Max.</w:t>
+      </w:r>
+    </w:p>
+    <w:p>
+      <w:pPr>
+        <w:pStyle w:val="ListParagraph"/>
+        <w:numPr>
+          <w:ilvl w:val="2"/>
+          <w:numId w:val="2"/>
+        </w:numPr>
+        <w:ind w:left="1134"/>
+      </w:pPr>
+      <w:proofErr w:type="spellStart"/>
+      <w:r>
+        <w:rPr>
+          <w:i/>
+          <w:iCs/>
+          <w:color w:val="2F5496" w:themeColor="accent1" w:themeShade="BF"/>
+          <w:u w:val="single"/>
+        </w:rPr>
+        <w:t>AsteroidRotationData</w:t>
+      </w:r>
+      <w:proofErr w:type="spellEnd"/>
+      <w:r>
+        <w:t>: Angular speed will be random up to Max Speed.</w:t>
+      </w:r>
+    </w:p>
+    <w:p>
+      <w:pPr>
+        <w:pStyle w:val="ListParagraph"/>
+        <w:numPr>
+          <w:ilvl w:val="2"/>
+          <w:numId w:val="2"/>
+        </w:numPr>
+        <w:ind w:left="1134"/>
+        <w:rPr>
+          <w:rStyle w:val="Heading2Char"/>
+          <w:b w:val="0"/>
+          <w:bCs w:val="0"/>
+        </w:rPr>
+      </w:pPr>
+      <w:proofErr w:type="spellStart"/>
+      <w:r>
+        <w:rPr>
+          <w:rStyle w:val="Heading2Char"/>
+          <w:b w:val="0"/>
+          <w:bCs w:val="0"/>
+          <w:i/>
+          <w:iCs/>
+          <w:color w:val="2F5496" w:themeColor="accent1" w:themeShade="BF"/>
+          <w:u w:val="single"/>
+        </w:rPr>
+        <w:t>WrapAroundEdgesComponent</w:t>
+      </w:r>
+      <w:proofErr w:type="spellEnd"/>
+    </w:p>
+    <w:p>
+      <w:pPr>
+        <w:pStyle w:val="ListParagraph"/>
+        <w:numPr>
+          <w:ilvl w:val="1"/>
+          <w:numId w:val="2"/>
+        </w:numPr>
+        <w:ind w:left="709" w:hanging="229"/>
+        <w:rPr>
+          <w:rStyle w:val="Heading2Char"/>
+          <w:b w:val="0"/>
+          <w:bCs w:val="0"/>
+        </w:rPr>
+      </w:pPr>
+      <w:r>
+        <w:rPr>
+          <w:rStyle w:val="Heading2Char"/>
+          <w:b w:val="0"/>
+          <w:bCs w:val="0"/>
+        </w:rPr>
+        <w:t xml:space="preserve">Optional components: </w:t>
+      </w:r>
+    </w:p>
+    <w:p>
+      <w:pPr>
+        <w:pStyle w:val="ListParagraph"/>
+        <w:numPr>
+          <w:ilvl w:val="2"/>
+          <w:numId w:val="2"/>
+        </w:numPr>
+        <w:ind w:left="993" w:hanging="229"/>
+      </w:pPr>
+      <w:proofErr w:type="spellStart"/>
+      <w:r>
+        <w:rPr>
+          <w:i/>
+          <w:iCs/>
+          <w:color w:val="2F5496" w:themeColor="accent1" w:themeShade="BF"/>
+          <w:u w:val="single"/>
+        </w:rPr>
+        <w:t>NeedsInitTag</w:t>
+      </w:r>
+      <w:proofErr w:type="spellEnd"/>
+      <w:r>
+        <w:t>: Marks asteroids that still need their velocity set up after spawning.</w:t>
+      </w:r>
+    </w:p>
+    <w:p>
+      <w:pPr>
+        <w:pStyle w:val="ListParagraph"/>
+        <w:numPr>
+          <w:ilvl w:val="2"/>
+          <w:numId w:val="2"/>
+        </w:numPr>
+        <w:ind w:left="993" w:hanging="229"/>
+      </w:pPr>
+      <w:proofErr w:type="spellStart"/>
+      <w:r>
+        <w:rPr>
+          <w:i/>
+          <w:iCs/>
+          <w:color w:val="2F5496" w:themeColor="accent1" w:themeShade="BF"/>
+          <w:u w:val="single"/>
+        </w:rPr>
+        <w:t>CollisionComponent</w:t>
+      </w:r>
+      <w:proofErr w:type="spellEnd"/>
+      <w:r>
+        <w:rPr>
+          <w:color w:val="2F5496" w:themeColor="accent1" w:themeShade="BF"/>
+        </w:rPr>
+        <w:t xml:space="preserve"> </w:t>
+      </w:r>
+    </w:p>
+    <w:p>
+      <w:pPr>
+        <w:pStyle w:val="ListParagraph"/>
+        <w:numPr>
+          <w:ilvl w:val="2"/>
+          <w:numId w:val="2"/>
+        </w:numPr>
+        <w:ind w:left="993" w:hanging="229"/>
+      </w:pPr>
+      <w:proofErr w:type="spellStart"/>
+      <w:r>
+        <w:rPr>
+          <w:i/>
+          <w:iCs/>
+          <w:color w:val="2F5496" w:themeColor="accent1" w:themeShade="BF"/>
+          <w:u w:val="single"/>
+        </w:rPr>
+        <w:t>DestroyedTag</w:t>
+      </w:r>
+      <w:proofErr w:type="spellEnd"/>
+    </w:p>
+    <w:p>
+      <w:pPr>
+        <w:pStyle w:val="ListParagraph"/>
+        <w:numPr>
+          <w:ilvl w:val="0"/>
+          <w:numId w:val="0"/>
+        </w:numPr>
+        <w:ind w:left="360"/>
+      </w:pPr>
+    </w:p>
+    <w:p>
+      <w:pPr>
+        <w:pStyle w:val="ListParagraph"/>
+        <w:numPr>
+          <w:ilvl w:val="0"/>
+          <w:numId w:val="0"/>
+        </w:numPr>
+        <w:ind w:left="360"/>
+      </w:pPr>
+    </w:p>
+    <w:p>
+      <w:pPr>
+        <w:pStyle w:val="ListParagraph"/>
+      </w:pPr>
+      <w:r>
+        <w:rPr>
+          <w:rStyle w:val="Heading2Char"/>
+          <w:sz w:val="28"/>
+          <w:szCs w:val="28"/>
+        </w:rPr>
+        <w:t xml:space="preserve">Weapon </w:t>
+      </w:r>
+      <w:r>
+        <w:rPr>
+          <w:rStyle w:val="Heading2Char"/>
+          <w:sz w:val="28"/>
+          <w:szCs w:val="28"/>
+        </w:rPr>
+        <w:t>Power</w:t>
+      </w:r>
+      <w:r>
+        <w:rPr>
+          <w:rStyle w:val="Heading2Char"/>
+        </w:rPr>
+        <w:t>-</w:t>
+      </w:r>
+      <w:r>
+        <w:rPr>
+          <w:rStyle w:val="Heading2Char"/>
+          <w:sz w:val="28"/>
+          <w:szCs w:val="28"/>
+        </w:rPr>
+        <w:t>Up</w:t>
+      </w:r>
+      <w:r>
+        <w:t xml:space="preserve">: </w:t>
+      </w:r>
+      <w:r>
+        <w:t>Static object that only collides with Player. When picked, grants a Weapon (permanent).</w:t>
+      </w:r>
+    </w:p>
+    <w:p>
+      <w:pPr>
+        <w:pStyle w:val="ListParagraph"/>
+        <w:numPr>
+          <w:ilvl w:val="0"/>
+          <w:numId w:val="0"/>
+        </w:numPr>
+        <w:ind w:left="360"/>
+      </w:pPr>
+    </w:p>
+    <w:p>
+      <w:pPr>
+        <w:pStyle w:val="ListParagraph"/>
+        <w:numPr>
+          <w:ilvl w:val="1"/>
+          <w:numId w:val="2"/>
+        </w:numPr>
+        <w:ind w:left="709" w:hanging="283"/>
+      </w:pPr>
+      <w:r>
+        <w:t xml:space="preserve">Mandatory components: </w:t>
+      </w:r>
+    </w:p>
+    <w:p>
+      <w:pPr>
+        <w:pStyle w:val="ListParagraph"/>
+        <w:numPr>
+          <w:ilvl w:val="2"/>
+          <w:numId w:val="2"/>
+        </w:numPr>
+        <w:ind w:left="993" w:hanging="284"/>
+      </w:pPr>
+      <w:proofErr w:type="spellStart"/>
+      <w:r>
+        <w:rPr>
+          <w:i/>
+          <w:iCs/>
+          <w:color w:val="2F5496" w:themeColor="accent1" w:themeShade="BF"/>
+          <w:u w:val="single"/>
+        </w:rPr>
+        <w:t>WeaponPowerUpTag</w:t>
+      </w:r>
+      <w:proofErr w:type="spellEnd"/>
+    </w:p>
+    <w:p>
+      <w:pPr>
+        <w:pStyle w:val="ListParagraph"/>
+        <w:numPr>
+          <w:ilvl w:val="2"/>
+          <w:numId w:val="2"/>
+        </w:numPr>
+        <w:ind w:left="993" w:hanging="284"/>
+      </w:pPr>
+      <w:proofErr w:type="spellStart"/>
+      <w:r>
+        <w:rPr>
+          <w:i/>
+          <w:iCs/>
+          <w:color w:val="2F5496" w:themeColor="accent1" w:themeShade="BF"/>
+          <w:u w:val="single"/>
+        </w:rPr>
+        <w:t>WeaponEquipRequest</w:t>
+      </w:r>
+      <w:proofErr w:type="spellEnd"/>
+      <w:r>
+        <w:t xml:space="preserve">: </w:t>
+      </w:r>
+      <w:r>
+        <w:t>Contains a reference to the prefab that will be instantiated when the weapon is equipped.</w:t>
+      </w:r>
+    </w:p>
+    <w:p>
+      <w:pPr>
+        <w:pStyle w:val="ListParagraph"/>
+        <w:numPr>
+          <w:ilvl w:val="2"/>
+          <w:numId w:val="2"/>
+        </w:numPr>
+        <w:ind w:left="993" w:hanging="284"/>
+        <w:rPr>
+          <w:rStyle w:val="Heading2Char"/>
+          <w:b w:val="0"/>
+          <w:bCs w:val="0"/>
+        </w:rPr>
+      </w:pPr>
+      <w:proofErr w:type="spellStart"/>
+      <w:r>
+        <w:rPr>
+          <w:i/>
+          <w:iCs/>
+          <w:color w:val="2F5496" w:themeColor="accent1" w:themeShade="BF"/>
+          <w:u w:val="single"/>
+        </w:rPr>
+        <w:t>WeaponData</w:t>
+      </w:r>
+      <w:proofErr w:type="spellEnd"/>
+      <w:r>
+        <w:t xml:space="preserve">: </w:t>
+      </w:r>
+      <w:r>
+        <w:t>Contains data necessary to shoot.</w:t>
+      </w:r>
+    </w:p>
+    <w:p>
+      <w:pPr>
+        <w:pStyle w:val="ListParagraph"/>
+        <w:numPr>
+          <w:ilvl w:val="1"/>
+          <w:numId w:val="2"/>
+        </w:numPr>
+        <w:ind w:left="709" w:hanging="283"/>
+        <w:rPr>
+          <w:rStyle w:val="Heading2Char"/>
+          <w:b w:val="0"/>
+          <w:bCs w:val="0"/>
+        </w:rPr>
+      </w:pPr>
+      <w:r>
+        <w:rPr>
+          <w:rStyle w:val="Heading2Char"/>
+          <w:b w:val="0"/>
+          <w:bCs w:val="0"/>
+        </w:rPr>
+        <w:t xml:space="preserve">Optional components: </w:t>
+      </w:r>
+    </w:p>
+    <w:p>
+      <w:pPr>
+        <w:pStyle w:val="ListParagraph"/>
+        <w:numPr>
+          <w:ilvl w:val="2"/>
+          <w:numId w:val="2"/>
+        </w:numPr>
+        <w:ind w:left="993" w:hanging="229"/>
+      </w:pPr>
+      <w:proofErr w:type="spellStart"/>
+      <w:r>
+        <w:rPr>
+          <w:i/>
+          <w:iCs/>
+          <w:color w:val="2F5496" w:themeColor="accent1" w:themeShade="BF"/>
+          <w:u w:val="single"/>
+        </w:rPr>
+        <w:t>PickedTag</w:t>
+      </w:r>
+      <w:proofErr w:type="spellEnd"/>
+      <w:r>
+        <w:t xml:space="preserve">: </w:t>
+      </w:r>
+      <w:r>
+        <w:t>Whether this power-up has already been picked up.</w:t>
+      </w:r>
+    </w:p>
+    <w:p>
+      <w:pPr>
+        <w:pStyle w:val="ListParagraph"/>
+        <w:numPr>
+          <w:ilvl w:val="0"/>
+          <w:numId w:val="0"/>
+        </w:numPr>
+        <w:ind w:left="993"/>
+      </w:pPr>
+    </w:p>
+    <w:p>
+      <w:pPr>
+        <w:pStyle w:val="ListParagraph"/>
+        <w:numPr>
+          <w:ilvl w:val="0"/>
+          <w:numId w:val="0"/>
+        </w:numPr>
+        <w:ind w:left="360"/>
+      </w:pPr>
+    </w:p>
+    <w:p>
+      <w:pPr>
+        <w:pStyle w:val="ListParagraph"/>
+      </w:pPr>
+      <w:r>
+        <w:rPr>
+          <w:rStyle w:val="Heading2Char"/>
+          <w:sz w:val="28"/>
+          <w:szCs w:val="28"/>
+        </w:rPr>
+        <w:t>Shield</w:t>
+      </w:r>
+      <w:r>
+        <w:rPr>
+          <w:rStyle w:val="Heading2Char"/>
+          <w:sz w:val="28"/>
+          <w:szCs w:val="28"/>
+        </w:rPr>
+        <w:t xml:space="preserve"> Power</w:t>
+      </w:r>
+      <w:r>
+        <w:rPr>
+          <w:rStyle w:val="Heading2Char"/>
+        </w:rPr>
+        <w:t>-</w:t>
+      </w:r>
+      <w:r>
+        <w:rPr>
+          <w:rStyle w:val="Heading2Char"/>
+          <w:sz w:val="28"/>
+          <w:szCs w:val="28"/>
+        </w:rPr>
+        <w:t>Up</w:t>
+      </w:r>
+      <w:r>
+        <w:t xml:space="preserve">: </w:t>
+      </w:r>
+      <w:r>
+        <w:t>Static object that only collides with Player. When picked, grants a Shield (temporary)</w:t>
+      </w:r>
+      <w:r>
+        <w:t>.</w:t>
+      </w:r>
+    </w:p>
+    <w:p>
+      <w:pPr>
+        <w:pStyle w:val="ListParagraph"/>
+        <w:numPr>
+          <w:ilvl w:val="1"/>
+          <w:numId w:val="2"/>
+        </w:numPr>
+        <w:ind w:left="851"/>
+      </w:pPr>
+      <w:r>
+        <w:t xml:space="preserve">Mandatory components: </w:t>
+      </w:r>
+    </w:p>
+    <w:p>
+      <w:pPr>
+        <w:pStyle w:val="ListParagraph"/>
+        <w:numPr>
+          <w:ilvl w:val="2"/>
+          <w:numId w:val="2"/>
+        </w:numPr>
+        <w:ind w:left="993"/>
+      </w:pPr>
+      <w:proofErr w:type="spellStart"/>
+      <w:r>
+        <w:rPr>
+          <w:i/>
+          <w:iCs/>
+          <w:color w:val="2F5496" w:themeColor="accent1" w:themeShade="BF"/>
+          <w:u w:val="single"/>
+        </w:rPr>
+        <w:t>Shield</w:t>
+      </w:r>
+      <w:r>
+        <w:rPr>
+          <w:i/>
+          <w:iCs/>
+          <w:color w:val="2F5496" w:themeColor="accent1" w:themeShade="BF"/>
+          <w:u w:val="single"/>
+        </w:rPr>
+        <w:t>PowerUpTag</w:t>
+      </w:r>
+      <w:proofErr w:type="spellEnd"/>
+    </w:p>
+    <w:p>
+      <w:pPr>
+        <w:pStyle w:val="ListParagraph"/>
+        <w:numPr>
+          <w:ilvl w:val="2"/>
+          <w:numId w:val="2"/>
+        </w:numPr>
+        <w:ind w:left="993"/>
+        <w:rPr>
+          <w:rStyle w:val="Heading2Char"/>
+          <w:b w:val="0"/>
+          <w:bCs w:val="0"/>
+        </w:rPr>
+      </w:pPr>
+      <w:proofErr w:type="spellStart"/>
+      <w:r>
+        <w:rPr>
+          <w:i/>
+          <w:iCs/>
+          <w:color w:val="2F5496" w:themeColor="accent1" w:themeShade="BF"/>
+          <w:u w:val="single"/>
+        </w:rPr>
+        <w:t>Shield</w:t>
+      </w:r>
+      <w:r>
+        <w:rPr>
+          <w:i/>
+          <w:iCs/>
+          <w:color w:val="2F5496" w:themeColor="accent1" w:themeShade="BF"/>
+          <w:u w:val="single"/>
+        </w:rPr>
+        <w:t>Data</w:t>
+      </w:r>
+      <w:proofErr w:type="spellEnd"/>
+      <w:r>
+        <w:t xml:space="preserve">: Contains </w:t>
+      </w:r>
+      <w:r>
+        <w:t>a reference to the prefab that will be instantiated when the shield is equipped, and the time it will last.</w:t>
+      </w:r>
+    </w:p>
+    <w:p>
+      <w:pPr>
+        <w:pStyle w:val="ListParagraph"/>
+        <w:numPr>
+          <w:ilvl w:val="1"/>
+          <w:numId w:val="2"/>
+        </w:numPr>
+        <w:ind w:left="709" w:hanging="229"/>
+        <w:rPr>
+          <w:rStyle w:val="Heading2Char"/>
+          <w:b w:val="0"/>
+          <w:bCs w:val="0"/>
+        </w:rPr>
+      </w:pPr>
+      <w:r>
+        <w:rPr>
+          <w:rStyle w:val="Heading2Char"/>
+          <w:b w:val="0"/>
+          <w:bCs w:val="0"/>
+        </w:rPr>
+        <w:t xml:space="preserve">Optional components: </w:t>
+      </w:r>
+    </w:p>
+    <w:p>
+      <w:pPr>
+        <w:pStyle w:val="ListParagraph"/>
+        <w:numPr>
+          <w:ilvl w:val="2"/>
+          <w:numId w:val="2"/>
+        </w:numPr>
+        <w:ind w:left="993" w:hanging="284"/>
+      </w:pPr>
+      <w:proofErr w:type="spellStart"/>
+      <w:r>
+        <w:rPr>
+          <w:i/>
+          <w:iCs/>
+          <w:color w:val="2F5496" w:themeColor="accent1" w:themeShade="BF"/>
+          <w:u w:val="single"/>
+        </w:rPr>
+        <w:t>PickedTag</w:t>
+      </w:r>
+      <w:proofErr w:type="spellEnd"/>
+    </w:p>
+    <w:p>
+      <w:pPr>
+        <w:pStyle w:val="ListParagraph"/>
+        <w:numPr>
+          <w:ilvl w:val="0"/>
+          <w:numId w:val="0"/>
+        </w:numPr>
+        <w:ind w:left="360"/>
+      </w:pPr>
+    </w:p>
     <w:p/>
     <w:p>
       <w:pPr>
         <w:pStyle w:val="Title"/>
       </w:pPr>
-      <w:proofErr w:type="spellStart"/>
-      <w:r>
+    </w:p>
+    <w:p>
+      <w:pPr>
+        <w:pStyle w:val="Title"/>
+      </w:pPr>
+      <w:proofErr w:type="spellStart"/>
+      <w:r>
+        <w:lastRenderedPageBreak/>
         <w:t>Monobehaviors</w:t>
       </w:r>
       <w:proofErr w:type="spellEnd"/>
@@ -354,7 +1711,6 @@
         <w:pStyle w:val="ListParagraph"/>
       </w:pPr>
       <w:r>
-        <w:lastRenderedPageBreak/>
         <w:t>Invokes events for the UI:</w:t>
       </w:r>
     </w:p>
@@ -456,6 +1812,16 @@
     </w:p>
     <w:p>
       <w:pPr>
+        <w:pStyle w:val="ListParagraph"/>
+        <w:numPr>
+          <w:ilvl w:val="0"/>
+          <w:numId w:val="0"/>
+        </w:numPr>
+        <w:ind w:left="1080"/>
+      </w:pPr>
+    </w:p>
+    <w:p>
+      <w:pPr>
         <w:pStyle w:val="Heading1"/>
       </w:pPr>
       <w:proofErr w:type="spellStart"/>
@@ -518,6 +1884,16 @@
     </w:p>
     <w:p>
       <w:pPr>
+        <w:pStyle w:val="ListParagraph"/>
+        <w:numPr>
+          <w:ilvl w:val="0"/>
+          <w:numId w:val="0"/>
+        </w:numPr>
+        <w:ind w:left="360"/>
+      </w:pPr>
+    </w:p>
+    <w:p>
+      <w:pPr>
         <w:pStyle w:val="Heading1"/>
       </w:pPr>
       <w:proofErr w:type="spellStart"/>
@@ -554,6 +1930,7 @@
         <w:t>audio clips/loops.</w:t>
       </w:r>
     </w:p>
+    <w:p/>
     <w:p>
       <w:pPr>
         <w:pStyle w:val="Heading1"/>
@@ -571,11 +1948,17 @@
     </w:p>
     <w:p/>
     <w:p/>
+    <w:p/>
+    <w:p/>
+    <w:p/>
+    <w:p/>
+    <w:p/>
     <w:p>
       <w:pPr>
         <w:pStyle w:val="Title"/>
       </w:pPr>
       <w:r>
+        <w:lastRenderedPageBreak/>
         <w:t>Systems</w:t>
       </w:r>
     </w:p>
@@ -653,12 +2036,15 @@
         </w:rPr>
       </w:pPr>
       <w:r>
-        <w:t>Reads from &lt;</w:t>
-      </w:r>
-      <w:proofErr w:type="spellStart"/>
-      <w:r>
-        <w:rPr>
-          <w:color w:val="000000"/>
+        <w:t xml:space="preserve">Reads from </w:t>
+      </w:r>
+      <w:proofErr w:type="spellStart"/>
+      <w:r>
+        <w:rPr>
+          <w:i/>
+          <w:iCs/>
+          <w:color w:val="2F5496" w:themeColor="accent1" w:themeShade="BF"/>
+          <w:u w:val="single"/>
         </w:rPr>
         <w:t>PlayerKeyboardComponent</w:t>
       </w:r>
@@ -667,7 +2053,7 @@
         <w:rPr>
           <w:color w:val="000000"/>
         </w:rPr>
-        <w:t xml:space="preserve">&gt; </w:t>
+        <w:t xml:space="preserve"> </w:t>
       </w:r>
       <w:r>
         <w:rPr>
@@ -693,12 +2079,15 @@
         <w:rPr>
           <w:color w:val="000000"/>
         </w:rPr>
-        <w:t xml:space="preserve"> writes to &lt;</w:t>
-      </w:r>
-      <w:proofErr w:type="spellStart"/>
-      <w:r>
-        <w:rPr>
-          <w:color w:val="000000"/>
+        <w:t xml:space="preserve"> writes to </w:t>
+      </w:r>
+      <w:proofErr w:type="spellStart"/>
+      <w:r>
+        <w:rPr>
+          <w:i/>
+          <w:iCs/>
+          <w:color w:val="2F5496" w:themeColor="accent1" w:themeShade="BF"/>
+          <w:u w:val="single"/>
         </w:rPr>
         <w:t>PlayerInputData</w:t>
       </w:r>
@@ -707,7 +2096,7 @@
         <w:rPr>
           <w:color w:val="000000"/>
         </w:rPr>
-        <w:t>&gt; the actions the player is doing.</w:t>
+        <w:t xml:space="preserve"> the actions the player is doing.</w:t>
       </w:r>
     </w:p>
     <w:p/>
@@ -779,15 +2168,21 @@
     </w:p>
     <w:p>
       <w:r>
-        <w:t>Reads &lt;</w:t>
-      </w:r>
-      <w:proofErr w:type="spellStart"/>
-      <w:r>
+        <w:t xml:space="preserve">Reads </w:t>
+      </w:r>
+      <w:proofErr w:type="spellStart"/>
+      <w:r>
+        <w:rPr>
+          <w:i/>
+          <w:iCs/>
+          <w:color w:val="2F5496" w:themeColor="accent1" w:themeShade="BF"/>
+          <w:u w:val="single"/>
+        </w:rPr>
         <w:t>PlayerInputData</w:t>
       </w:r>
       <w:proofErr w:type="spellEnd"/>
       <w:r>
-        <w:t xml:space="preserve">&gt; and acts according to what actions the player is doing: </w:t>
+        <w:t xml:space="preserve"> and acts according to what actions the player is doing: </w:t>
       </w:r>
     </w:p>
     <w:p>
@@ -799,7 +2194,19 @@
         </w:numPr>
       </w:pPr>
       <w:r>
-        <w:t>Turns player left/right (writes &lt;Rotation&gt;).</w:t>
+        <w:t xml:space="preserve">Turns player left/right (writes </w:t>
+      </w:r>
+      <w:r>
+        <w:rPr>
+          <w:i/>
+          <w:iCs/>
+          <w:color w:val="2F5496" w:themeColor="accent1" w:themeShade="BF"/>
+          <w:u w:val="single"/>
+        </w:rPr>
+        <w:t>Rotation</w:t>
+      </w:r>
+      <w:r>
+        <w:t>).</w:t>
       </w:r>
     </w:p>
     <w:p>
@@ -811,15 +2218,21 @@
         </w:numPr>
       </w:pPr>
       <w:r>
-        <w:t>Enables or disables thrust (writes &lt;</w:t>
-      </w:r>
-      <w:proofErr w:type="spellStart"/>
-      <w:r>
+        <w:t xml:space="preserve">Enables or disables thrust (writes </w:t>
+      </w:r>
+      <w:proofErr w:type="spellStart"/>
+      <w:r>
+        <w:rPr>
+          <w:i/>
+          <w:iCs/>
+          <w:color w:val="2F5496" w:themeColor="accent1" w:themeShade="BF"/>
+          <w:u w:val="single"/>
+        </w:rPr>
         <w:t>PhysicsVelocity</w:t>
       </w:r>
       <w:proofErr w:type="spellEnd"/>
       <w:r>
-        <w:t>&gt; and makes child “Thrust” particle system enable/disable)</w:t>
+        <w:t xml:space="preserve"> and makes child “Thrust” particle system enable/disable)</w:t>
       </w:r>
     </w:p>
     <w:p>
@@ -843,12 +2256,15 @@
         <w:rPr>
           <w:color w:val="000000"/>
         </w:rPr>
-        <w:t>This spawns a new “Bullet” entity, reading all the necessary info from &lt;</w:t>
-      </w:r>
-      <w:proofErr w:type="spellStart"/>
-      <w:r>
-        <w:rPr>
-          <w:color w:val="000000"/>
+        <w:t xml:space="preserve">This spawns a new “Bullet” entity, reading all the necessary info from </w:t>
+      </w:r>
+      <w:proofErr w:type="spellStart"/>
+      <w:r>
+        <w:rPr>
+          <w:i/>
+          <w:iCs/>
+          <w:color w:val="2F5496" w:themeColor="accent1" w:themeShade="BF"/>
+          <w:u w:val="single"/>
         </w:rPr>
         <w:t>WeaponData</w:t>
       </w:r>
@@ -857,27 +2273,27 @@
         <w:rPr>
           <w:color w:val="000000"/>
         </w:rPr>
-        <w:t>&gt;</w:t>
-      </w:r>
-      <w:r>
-        <w:rPr>
-          <w:color w:val="000000"/>
-        </w:rPr>
         <w:t xml:space="preserve">. </w:t>
       </w:r>
       <w:r>
         <w:t>W</w:t>
       </w:r>
       <w:r>
-        <w:t>rites &lt;</w:t>
-      </w:r>
-      <w:proofErr w:type="spellStart"/>
-      <w:r>
+        <w:t xml:space="preserve">rites </w:t>
+      </w:r>
+      <w:proofErr w:type="spellStart"/>
+      <w:r>
+        <w:rPr>
+          <w:i/>
+          <w:iCs/>
+          <w:color w:val="2F5496" w:themeColor="accent1" w:themeShade="BF"/>
+          <w:u w:val="single"/>
+        </w:rPr>
         <w:t>WeaponData</w:t>
       </w:r>
       <w:proofErr w:type="spellEnd"/>
       <w:r>
-        <w:t xml:space="preserve">&gt; by setting </w:t>
+        <w:t xml:space="preserve"> by setting </w:t>
       </w:r>
       <w:proofErr w:type="spellStart"/>
       <w:r>
@@ -906,12 +2322,15 @@
         <w:rPr>
           <w:color w:val="000000"/>
         </w:rPr>
-        <w:t>Adds &lt;</w:t>
-      </w:r>
-      <w:proofErr w:type="spellStart"/>
-      <w:r>
-        <w:rPr>
-          <w:color w:val="000000"/>
+        <w:t xml:space="preserve">Adds </w:t>
+      </w:r>
+      <w:proofErr w:type="spellStart"/>
+      <w:r>
+        <w:rPr>
+          <w:i/>
+          <w:iCs/>
+          <w:color w:val="2F5496" w:themeColor="accent1" w:themeShade="BF"/>
+          <w:u w:val="single"/>
         </w:rPr>
         <w:t>JumpToHyperspaceTag</w:t>
       </w:r>
@@ -920,7 +2339,7 @@
         <w:rPr>
           <w:color w:val="000000"/>
         </w:rPr>
-        <w:t>&gt; if player just pressed the hyperspace button.</w:t>
+        <w:t xml:space="preserve"> if player just pressed the hyperspace button.</w:t>
       </w:r>
     </w:p>
     <w:p>
@@ -1008,13 +2427,13 @@
       <w:r>
         <w:t xml:space="preserve">For all players that have </w:t>
       </w:r>
-      <w:r>
-        <w:t>&lt;</w:t>
-      </w:r>
-      <w:proofErr w:type="spellStart"/>
-      <w:r>
-        <w:rPr>
-          <w:color w:val="000000"/>
+      <w:proofErr w:type="spellStart"/>
+      <w:r>
+        <w:rPr>
+          <w:i/>
+          <w:iCs/>
+          <w:color w:val="2F5496" w:themeColor="accent1" w:themeShade="BF"/>
+          <w:u w:val="single"/>
         </w:rPr>
         <w:t>JumpToHyperspaceTag</w:t>
       </w:r>
@@ -1023,12 +2442,6 @@
         <w:rPr>
           <w:color w:val="000000"/>
         </w:rPr>
-        <w:t>&gt;</w:t>
-      </w:r>
-      <w:r>
-        <w:rPr>
-          <w:color w:val="000000"/>
-        </w:rPr>
         <w:t xml:space="preserve"> </w:t>
       </w:r>
       <w:r>
@@ -1041,12 +2454,15 @@
         <w:rPr>
           <w:color w:val="000000"/>
         </w:rPr>
-        <w:t xml:space="preserve"> and removes &lt;</w:t>
-      </w:r>
-      <w:proofErr w:type="spellStart"/>
-      <w:r>
-        <w:rPr>
-          <w:color w:val="000000"/>
+        <w:t xml:space="preserve"> and removes </w:t>
+      </w:r>
+      <w:proofErr w:type="spellStart"/>
+      <w:r>
+        <w:rPr>
+          <w:i/>
+          <w:iCs/>
+          <w:color w:val="2F5496" w:themeColor="accent1" w:themeShade="BF"/>
+          <w:u w:val="single"/>
         </w:rPr>
         <w:t>JumpToHypespaceTag</w:t>
       </w:r>
@@ -1055,8 +2471,15 @@
         <w:rPr>
           <w:color w:val="000000"/>
         </w:rPr>
-        <w:t>&gt;.</w:t>
-      </w:r>
+        <w:t>.</w:t>
+      </w:r>
+    </w:p>
+    <w:p>
+      <w:pPr>
+        <w:rPr>
+          <w:color w:val="000000"/>
+        </w:rPr>
+      </w:pPr>
     </w:p>
     <w:p>
       <w:pPr>
@@ -1078,7 +2501,6 @@
           <w:i/>
           <w:iCs/>
         </w:rPr>
-        <w:lastRenderedPageBreak/>
         <w:t>CollisionDetectionSystem</w:t>
       </w:r>
       <w:proofErr w:type="spellEnd"/>
@@ -1135,15 +2557,21 @@
       </w:r>
       <w:proofErr w:type="gramEnd"/>
       <w:r>
-        <w:t xml:space="preserve"> adds &lt;</w:t>
-      </w:r>
-      <w:proofErr w:type="spellStart"/>
-      <w:r>
+        <w:t xml:space="preserve"> adds </w:t>
+      </w:r>
+      <w:proofErr w:type="spellStart"/>
+      <w:r>
+        <w:rPr>
+          <w:i/>
+          <w:iCs/>
+          <w:color w:val="2F5496" w:themeColor="accent1" w:themeShade="BF"/>
+          <w:u w:val="single"/>
+        </w:rPr>
         <w:t>CollisionData</w:t>
       </w:r>
       <w:proofErr w:type="spellEnd"/>
       <w:r>
-        <w:t xml:space="preserve">&gt; to collided entities. </w:t>
+        <w:t xml:space="preserve"> to collided entities. </w:t>
       </w:r>
     </w:p>
     <w:p/>
@@ -1215,15 +2643,21 @@
     </w:p>
     <w:p>
       <w:r>
-        <w:t>Reads &lt;</w:t>
-      </w:r>
-      <w:proofErr w:type="spellStart"/>
-      <w:r>
+        <w:t xml:space="preserve">Reads </w:t>
+      </w:r>
+      <w:proofErr w:type="spellStart"/>
+      <w:r>
+        <w:rPr>
+          <w:i/>
+          <w:iCs/>
+          <w:color w:val="2F5496" w:themeColor="accent1" w:themeShade="BF"/>
+          <w:u w:val="single"/>
+        </w:rPr>
         <w:t>CollisionData</w:t>
       </w:r>
       <w:proofErr w:type="spellEnd"/>
       <w:r>
-        <w:t xml:space="preserve">&gt; from all Entities that collided and acts accordingly: </w:t>
+        <w:t xml:space="preserve"> from all Entities that collided and acts accordingly: </w:t>
       </w:r>
     </w:p>
     <w:p>
@@ -1247,15 +2681,21 @@
         </w:numPr>
       </w:pPr>
       <w:r>
-        <w:t>UFOs get a &lt;</w:t>
-      </w:r>
-      <w:proofErr w:type="spellStart"/>
-      <w:r>
+        <w:t xml:space="preserve">UFOs get a </w:t>
+      </w:r>
+      <w:proofErr w:type="spellStart"/>
+      <w:r>
+        <w:rPr>
+          <w:i/>
+          <w:iCs/>
+          <w:color w:val="2F5496" w:themeColor="accent1" w:themeShade="BF"/>
+          <w:u w:val="single"/>
+        </w:rPr>
         <w:t>DestroyedTag</w:t>
       </w:r>
       <w:proofErr w:type="spellEnd"/>
       <w:r>
-        <w:t>&gt;.</w:t>
+        <w:t>.</w:t>
       </w:r>
     </w:p>
     <w:p>
@@ -1267,15 +2707,21 @@
         </w:numPr>
       </w:pPr>
       <w:r>
-        <w:t>Asteroids get a &lt;</w:t>
-      </w:r>
-      <w:proofErr w:type="spellStart"/>
-      <w:r>
+        <w:t xml:space="preserve">Asteroids get a </w:t>
+      </w:r>
+      <w:proofErr w:type="spellStart"/>
+      <w:r>
+        <w:rPr>
+          <w:i/>
+          <w:iCs/>
+          <w:color w:val="2F5496" w:themeColor="accent1" w:themeShade="BF"/>
+          <w:u w:val="single"/>
+        </w:rPr>
         <w:t>DestroyedTag</w:t>
       </w:r>
       <w:proofErr w:type="spellEnd"/>
       <w:r>
-        <w:t>&gt;.</w:t>
+        <w:t>.</w:t>
       </w:r>
     </w:p>
     <w:p>
@@ -1287,12 +2733,15 @@
         </w:numPr>
       </w:pPr>
       <w:r>
-        <w:t>If Player collided with Power-Up, adds a &lt;</w:t>
-      </w:r>
-      <w:proofErr w:type="spellStart"/>
-      <w:r>
-        <w:rPr>
-          <w:color w:val="000000"/>
+        <w:t xml:space="preserve">If Player collided with Power-Up, adds a </w:t>
+      </w:r>
+      <w:proofErr w:type="spellStart"/>
+      <w:r>
+        <w:rPr>
+          <w:i/>
+          <w:iCs/>
+          <w:color w:val="2F5496" w:themeColor="accent1" w:themeShade="BF"/>
+          <w:u w:val="single"/>
         </w:rPr>
         <w:t>PickedTag</w:t>
       </w:r>
@@ -1301,12 +2750,15 @@
         <w:rPr>
           <w:color w:val="000000"/>
         </w:rPr>
-        <w:t>&gt; to Power-Up. If collided with anything else, check if has Shield active, and if not, adds a &lt;</w:t>
-      </w:r>
-      <w:proofErr w:type="spellStart"/>
-      <w:r>
-        <w:rPr>
-          <w:color w:val="000000"/>
+        <w:t xml:space="preserve"> to Power-Up. If collided with anything else, check if has Shield active, and if not, adds a </w:t>
+      </w:r>
+      <w:proofErr w:type="spellStart"/>
+      <w:r>
+        <w:rPr>
+          <w:i/>
+          <w:iCs/>
+          <w:color w:val="2F5496" w:themeColor="accent1" w:themeShade="BF"/>
+          <w:u w:val="single"/>
         </w:rPr>
         <w:t>DestroyedTag</w:t>
       </w:r>
@@ -1315,7 +2767,7 @@
         <w:rPr>
           <w:color w:val="000000"/>
         </w:rPr>
-        <w:t>&gt; to Player.</w:t>
+        <w:t xml:space="preserve"> to Player.</w:t>
       </w:r>
     </w:p>
     <w:p>
@@ -1401,12 +2853,15 @@
         </w:rPr>
       </w:pPr>
       <w:r>
-        <w:t>Destroys Player entities with &lt;</w:t>
-      </w:r>
-      <w:proofErr w:type="spellStart"/>
-      <w:r>
-        <w:rPr>
-          <w:color w:val="000000"/>
+        <w:t xml:space="preserve">Destroys Player entities with </w:t>
+      </w:r>
+      <w:proofErr w:type="spellStart"/>
+      <w:r>
+        <w:rPr>
+          <w:i/>
+          <w:iCs/>
+          <w:color w:val="2F5496" w:themeColor="accent1" w:themeShade="BF"/>
+          <w:u w:val="single"/>
         </w:rPr>
         <w:t>DestroyedTag</w:t>
       </w:r>
@@ -1415,7 +2870,7 @@
         <w:rPr>
           <w:color w:val="000000"/>
         </w:rPr>
-        <w:t>&gt;. Spawns a VFX prefab at player’s position.</w:t>
+        <w:t>. Spawns a VFX prefab at player’s position.</w:t>
       </w:r>
     </w:p>
     <w:p>
@@ -1504,12 +2959,15 @@
         <w:t>UFO</w:t>
       </w:r>
       <w:r>
-        <w:t xml:space="preserve"> entities with &lt;</w:t>
-      </w:r>
-      <w:proofErr w:type="spellStart"/>
-      <w:r>
-        <w:rPr>
-          <w:color w:val="000000"/>
+        <w:t xml:space="preserve"> entities with </w:t>
+      </w:r>
+      <w:proofErr w:type="spellStart"/>
+      <w:r>
+        <w:rPr>
+          <w:i/>
+          <w:iCs/>
+          <w:color w:val="2F5496" w:themeColor="accent1" w:themeShade="BF"/>
+          <w:u w:val="single"/>
         </w:rPr>
         <w:t>DestroyedTag</w:t>
       </w:r>
@@ -1518,7 +2976,7 @@
         <w:rPr>
           <w:color w:val="000000"/>
         </w:rPr>
-        <w:t xml:space="preserve">&gt;. Spawns a VFX prefab at </w:t>
+        <w:t xml:space="preserve">. Spawns a VFX prefab at </w:t>
       </w:r>
       <w:r>
         <w:rPr>
@@ -1532,16 +2990,6 @@
         </w:rPr>
         <w:t xml:space="preserve"> position.</w:t>
       </w:r>
-    </w:p>
-    <w:p>
-      <w:pPr>
-        <w:ind w:left="360" w:hanging="360"/>
-        <w:rPr>
-          <w:rStyle w:val="Heading1Char"/>
-          <w:sz w:val="22"/>
-          <w:szCs w:val="22"/>
-        </w:rPr>
-      </w:pPr>
     </w:p>
     <w:p>
       <w:pPr>
@@ -1563,6 +3011,7 @@
           <w:i/>
           <w:iCs/>
         </w:rPr>
+        <w:lastRenderedPageBreak/>
         <w:t>AsteroidsDestroySystem</w:t>
       </w:r>
       <w:proofErr w:type="spellEnd"/>
@@ -1616,20 +3065,29 @@
         </w:rPr>
       </w:pPr>
       <w:r>
-        <w:t>Destroys Asteroid entities with &lt;</w:t>
-      </w:r>
-      <w:proofErr w:type="spellStart"/>
-      <w:r>
+        <w:t xml:space="preserve">Destroys Asteroid entities with </w:t>
+      </w:r>
+      <w:proofErr w:type="spellStart"/>
+      <w:r>
+        <w:rPr>
+          <w:i/>
+          <w:iCs/>
+          <w:color w:val="2F5496" w:themeColor="accent1" w:themeShade="BF"/>
+          <w:u w:val="single"/>
+        </w:rPr>
         <w:t>DestroyedTag</w:t>
       </w:r>
       <w:proofErr w:type="spellEnd"/>
       <w:r>
-        <w:t>&gt;. Spawns a VFX prefab at asteroid’s position. If &lt;</w:t>
-      </w:r>
-      <w:proofErr w:type="spellStart"/>
-      <w:r>
-        <w:rPr>
-          <w:color w:val="000000"/>
+        <w:t xml:space="preserve">. Spawns a VFX prefab at asteroid’s position. If </w:t>
+      </w:r>
+      <w:proofErr w:type="spellStart"/>
+      <w:r>
+        <w:rPr>
+          <w:i/>
+          <w:iCs/>
+          <w:color w:val="2F5496" w:themeColor="accent1" w:themeShade="BF"/>
+          <w:u w:val="single"/>
         </w:rPr>
         <w:t>AsteroidSizeComponent</w:t>
       </w:r>
@@ -1638,12 +3096,15 @@
         <w:rPr>
           <w:color w:val="000000"/>
         </w:rPr>
-        <w:t>&gt; is Big or Medium, creates a new &lt;</w:t>
-      </w:r>
-      <w:proofErr w:type="spellStart"/>
-      <w:r>
-        <w:rPr>
-          <w:color w:val="000000"/>
+        <w:t xml:space="preserve"> is Big or Medium, creates a new </w:t>
+      </w:r>
+      <w:proofErr w:type="spellStart"/>
+      <w:r>
+        <w:rPr>
+          <w:i/>
+          <w:iCs/>
+          <w:color w:val="2F5496" w:themeColor="accent1" w:themeShade="BF"/>
+          <w:u w:val="single"/>
         </w:rPr>
         <w:t>AsteroidsSpawnRequest</w:t>
       </w:r>
@@ -1652,7 +3113,7 @@
         <w:rPr>
           <w:color w:val="000000"/>
         </w:rPr>
-        <w:t>&gt; for 2 smaller asteroids.</w:t>
+        <w:t xml:space="preserve"> for 2 smaller asteroids.</w:t>
       </w:r>
     </w:p>
     <w:p/>
@@ -1728,12 +3189,15 @@
     </w:p>
     <w:p>
       <w:r>
-        <w:t>For all &lt;</w:t>
-      </w:r>
-      <w:proofErr w:type="spellStart"/>
-      <w:r>
-        <w:rPr>
-          <w:color w:val="000000"/>
+        <w:t xml:space="preserve">For all </w:t>
+      </w:r>
+      <w:proofErr w:type="spellStart"/>
+      <w:r>
+        <w:rPr>
+          <w:i/>
+          <w:iCs/>
+          <w:color w:val="2F5496" w:themeColor="accent1" w:themeShade="BF"/>
+          <w:u w:val="single"/>
         </w:rPr>
         <w:t>AsteroidsSpawnRequest</w:t>
       </w:r>
@@ -1742,7 +3206,7 @@
         <w:rPr>
           <w:color w:val="000000"/>
         </w:rPr>
-        <w:t>&gt; instantiates new asteroids and add</w:t>
+        <w:t xml:space="preserve"> instantiates new asteroids and add</w:t>
       </w:r>
       <w:r>
         <w:rPr>
@@ -1754,12 +3218,15 @@
         <w:rPr>
           <w:color w:val="000000"/>
         </w:rPr>
-        <w:t xml:space="preserve"> a &lt;</w:t>
-      </w:r>
-      <w:proofErr w:type="spellStart"/>
-      <w:r>
-        <w:rPr>
-          <w:color w:val="000000"/>
+        <w:t xml:space="preserve"> a </w:t>
+      </w:r>
+      <w:proofErr w:type="spellStart"/>
+      <w:r>
+        <w:rPr>
+          <w:i/>
+          <w:iCs/>
+          <w:color w:val="2F5496" w:themeColor="accent1" w:themeShade="BF"/>
+          <w:u w:val="single"/>
         </w:rPr>
         <w:t>NeedsInitTag</w:t>
       </w:r>
@@ -1768,18 +3235,21 @@
         <w:rPr>
           <w:color w:val="000000"/>
         </w:rPr>
-        <w:t>&gt; to them.</w:t>
-      </w:r>
-      <w:r>
-        <w:rPr>
-          <w:color w:val="000000"/>
-        </w:rPr>
-        <w:t xml:space="preserve"> New asteroid’s &lt;</w:t>
-      </w:r>
-      <w:proofErr w:type="spellStart"/>
-      <w:r>
-        <w:rPr>
-          <w:color w:val="000000"/>
+        <w:t xml:space="preserve"> to them.</w:t>
+      </w:r>
+      <w:r>
+        <w:rPr>
+          <w:color w:val="000000"/>
+        </w:rPr>
+        <w:t xml:space="preserve"> New asteroid’s </w:t>
+      </w:r>
+      <w:proofErr w:type="spellStart"/>
+      <w:r>
+        <w:rPr>
+          <w:i/>
+          <w:iCs/>
+          <w:color w:val="2F5496" w:themeColor="accent1" w:themeShade="BF"/>
+          <w:u w:val="single"/>
         </w:rPr>
         <w:t>PhisicsVelocity</w:t>
       </w:r>
@@ -1788,12 +3258,15 @@
         <w:rPr>
           <w:color w:val="000000"/>
         </w:rPr>
-        <w:t>&gt; is set to the value stored in &lt;</w:t>
-      </w:r>
-      <w:proofErr w:type="spellStart"/>
-      <w:r>
-        <w:rPr>
-          <w:color w:val="000000"/>
+        <w:t xml:space="preserve"> is set to the value stored in </w:t>
+      </w:r>
+      <w:proofErr w:type="spellStart"/>
+      <w:r>
+        <w:rPr>
+          <w:i/>
+          <w:iCs/>
+          <w:color w:val="2F5496" w:themeColor="accent1" w:themeShade="BF"/>
+          <w:u w:val="single"/>
         </w:rPr>
         <w:t>AsteroidsSpawnRequest</w:t>
       </w:r>
@@ -1802,7 +3275,7 @@
         <w:rPr>
           <w:color w:val="000000"/>
         </w:rPr>
-        <w:t>&gt;, which is the velocity of the bigger asteroid that was just destroyed.</w:t>
+        <w:t>, which is the velocity of the bigger asteroid that was just destroyed.</w:t>
       </w:r>
     </w:p>
     <w:p>
@@ -1871,29 +3344,49 @@
       </w:r>
     </w:p>
     <w:p>
-      <w:r>
-        <w:t>Writes the &lt;</w:t>
-      </w:r>
-      <w:proofErr w:type="spellStart"/>
-      <w:r>
+      <w:pPr>
+        <w:rPr>
+          <w:color w:val="2F5496" w:themeColor="accent1" w:themeShade="BF"/>
+        </w:rPr>
+      </w:pPr>
+      <w:r>
+        <w:t xml:space="preserve">Writes the </w:t>
+      </w:r>
+      <w:proofErr w:type="spellStart"/>
+      <w:r>
+        <w:rPr>
+          <w:i/>
+          <w:iCs/>
+          <w:color w:val="2F5496" w:themeColor="accent1" w:themeShade="BF"/>
+          <w:u w:val="single"/>
+        </w:rPr>
         <w:t>PhysicsVelocity</w:t>
       </w:r>
       <w:proofErr w:type="spellEnd"/>
       <w:r>
-        <w:t>&gt; of all asteroids with &lt;</w:t>
-      </w:r>
-      <w:proofErr w:type="spellStart"/>
-      <w:r>
+        <w:t xml:space="preserve"> of all asteroids with </w:t>
+      </w:r>
+      <w:proofErr w:type="spellStart"/>
+      <w:r>
+        <w:rPr>
+          <w:i/>
+          <w:iCs/>
+          <w:color w:val="2F5496" w:themeColor="accent1" w:themeShade="BF"/>
+          <w:u w:val="single"/>
+        </w:rPr>
         <w:t>NeedsInitTag</w:t>
       </w:r>
       <w:proofErr w:type="spellEnd"/>
       <w:r>
-        <w:t>&gt;, using their &lt;</w:t>
-      </w:r>
-      <w:proofErr w:type="spellStart"/>
-      <w:r>
-        <w:rPr>
-          <w:color w:val="000000"/>
+        <w:t xml:space="preserve">, using their </w:t>
+      </w:r>
+      <w:proofErr w:type="spellStart"/>
+      <w:r>
+        <w:rPr>
+          <w:i/>
+          <w:iCs/>
+          <w:color w:val="2F5496" w:themeColor="accent1" w:themeShade="BF"/>
+          <w:u w:val="single"/>
         </w:rPr>
         <w:t>AsteroidRotationData</w:t>
       </w:r>
@@ -1902,12 +3395,15 @@
         <w:rPr>
           <w:color w:val="000000"/>
         </w:rPr>
-        <w:t>&gt;, &lt;</w:t>
-      </w:r>
-      <w:proofErr w:type="spellStart"/>
-      <w:r>
-        <w:rPr>
-          <w:color w:val="000000"/>
+        <w:t xml:space="preserve">, </w:t>
+      </w:r>
+      <w:proofErr w:type="spellStart"/>
+      <w:r>
+        <w:rPr>
+          <w:i/>
+          <w:iCs/>
+          <w:color w:val="2F5496" w:themeColor="accent1" w:themeShade="BF"/>
+          <w:u w:val="single"/>
         </w:rPr>
         <w:t>AsteroidSpeedData</w:t>
       </w:r>
@@ -1916,18 +3412,21 @@
         <w:rPr>
           <w:color w:val="000000"/>
         </w:rPr>
-        <w:t xml:space="preserve">&gt; and previous velocity. </w:t>
-      </w:r>
-      <w:r>
-        <w:t>&lt;</w:t>
-      </w:r>
-      <w:proofErr w:type="spellStart"/>
-      <w:r>
+        <w:t xml:space="preserve"> and previous velocity. </w:t>
+      </w:r>
+      <w:proofErr w:type="spellStart"/>
+      <w:r>
+        <w:rPr>
+          <w:i/>
+          <w:iCs/>
+          <w:color w:val="2F5496" w:themeColor="accent1" w:themeShade="BF"/>
+          <w:u w:val="single"/>
+        </w:rPr>
         <w:t>NeedsInitTag</w:t>
       </w:r>
       <w:proofErr w:type="spellEnd"/>
       <w:r>
-        <w:t>&gt; gets removed.</w:t>
+        <w:t xml:space="preserve"> gets removed.</w:t>
       </w:r>
     </w:p>
     <w:p/>
@@ -1953,7 +3452,6 @@
           <w:i/>
           <w:iCs/>
         </w:rPr>
-        <w:lastRenderedPageBreak/>
         <w:t>LifetimeSystem</w:t>
       </w:r>
       <w:proofErr w:type="spellEnd"/>
@@ -2003,12 +3501,15 @@
         </w:rPr>
       </w:pPr>
       <w:r>
-        <w:t>Decreases value of &lt;</w:t>
-      </w:r>
-      <w:proofErr w:type="spellStart"/>
-      <w:r>
-        <w:rPr>
-          <w:color w:val="000000"/>
+        <w:t xml:space="preserve">Decreases value of </w:t>
+      </w:r>
+      <w:proofErr w:type="spellStart"/>
+      <w:r>
+        <w:rPr>
+          <w:i/>
+          <w:iCs/>
+          <w:color w:val="2F5496" w:themeColor="accent1" w:themeShade="BF"/>
+          <w:u w:val="single"/>
         </w:rPr>
         <w:t>LifetimeComponent</w:t>
       </w:r>
@@ -2017,7 +3518,7 @@
         <w:rPr>
           <w:color w:val="000000"/>
         </w:rPr>
-        <w:t>&gt; for all entities, destroys them when it reaches 0.</w:t>
+        <w:t xml:space="preserve"> for all entities, destroys them when it reaches 0.</w:t>
       </w:r>
       <w:r>
         <w:rPr>
@@ -2101,40 +3602,49 @@
     </w:p>
     <w:p>
       <w:r>
-        <w:t>Keeps a reference to the default &lt;</w:t>
-      </w:r>
-      <w:proofErr w:type="spellStart"/>
-      <w:r>
+        <w:t xml:space="preserve">Keeps a reference to the default </w:t>
+      </w:r>
+      <w:proofErr w:type="spellStart"/>
+      <w:r>
+        <w:rPr>
+          <w:i/>
+          <w:iCs/>
+          <w:color w:val="2F5496" w:themeColor="accent1" w:themeShade="BF"/>
+          <w:u w:val="single"/>
+        </w:rPr>
         <w:t>WeaponData</w:t>
       </w:r>
       <w:proofErr w:type="spellEnd"/>
       <w:r>
-        <w:t>&gt; and &lt;</w:t>
-      </w:r>
-      <w:proofErr w:type="spellStart"/>
-      <w:r>
-        <w:rPr>
-          <w:color w:val="000000"/>
+        <w:t xml:space="preserve"> and </w:t>
+      </w:r>
+      <w:proofErr w:type="spellStart"/>
+      <w:r>
+        <w:rPr>
+          <w:i/>
+          <w:iCs/>
+          <w:color w:val="2F5496" w:themeColor="accent1" w:themeShade="BF"/>
+          <w:u w:val="single"/>
         </w:rPr>
         <w:t>WeaponEquipRequest</w:t>
       </w:r>
       <w:proofErr w:type="spellEnd"/>
       <w:r>
-        <w:rPr>
-          <w:color w:val="000000"/>
-        </w:rPr>
-        <w:t>&gt;</w:t>
-      </w:r>
-      <w:r>
-        <w:t>, which are in the scene hierarchy, and assigns them to any Player with no &lt;</w:t>
-      </w:r>
-      <w:proofErr w:type="spellStart"/>
-      <w:r>
+        <w:t xml:space="preserve">, which are in the scene hierarchy, and assigns them to any Player with no </w:t>
+      </w:r>
+      <w:proofErr w:type="spellStart"/>
+      <w:r>
+        <w:rPr>
+          <w:i/>
+          <w:iCs/>
+          <w:color w:val="2F5496" w:themeColor="accent1" w:themeShade="BF"/>
+          <w:u w:val="single"/>
+        </w:rPr>
         <w:t>WeaponData</w:t>
       </w:r>
       <w:proofErr w:type="spellEnd"/>
       <w:r>
-        <w:t>&gt;.</w:t>
+        <w:t>.</w:t>
       </w:r>
     </w:p>
     <w:p/>
@@ -2210,23 +3720,38 @@
     </w:p>
     <w:p>
       <w:r>
-        <w:t>All picked Weapon Power-Ups (those that have &lt;</w:t>
-      </w:r>
-      <w:proofErr w:type="spellStart"/>
-      <w:r>
-        <w:t>PickedTag</w:t>
-      </w:r>
-      <w:proofErr w:type="spellEnd"/>
-      <w:r>
-        <w:t xml:space="preserve">&gt;, </w:t>
-      </w:r>
-      <w:r>
-        <w:t>&lt;</w:t>
-      </w:r>
-      <w:proofErr w:type="spellStart"/>
-      <w:r>
-        <w:rPr>
-          <w:color w:val="000000"/>
+        <w:t xml:space="preserve">All picked Weapon Power-Ups (those that have </w:t>
+      </w:r>
+      <w:proofErr w:type="spellStart"/>
+      <w:r>
+        <w:rPr>
+          <w:i/>
+          <w:iCs/>
+          <w:color w:val="2F5496" w:themeColor="accent1" w:themeShade="BF"/>
+          <w:u w:val="single"/>
+        </w:rPr>
+        <w:t>PickedTa</w:t>
+      </w:r>
+      <w:r>
+        <w:rPr>
+          <w:i/>
+          <w:iCs/>
+          <w:color w:val="2F5496" w:themeColor="accent1" w:themeShade="BF"/>
+          <w:u w:val="single"/>
+        </w:rPr>
+        <w:t>g</w:t>
+      </w:r>
+      <w:proofErr w:type="spellEnd"/>
+      <w:r>
+        <w:t xml:space="preserve">, </w:t>
+      </w:r>
+      <w:proofErr w:type="spellStart"/>
+      <w:r>
+        <w:rPr>
+          <w:i/>
+          <w:iCs/>
+          <w:color w:val="2F5496" w:themeColor="accent1" w:themeShade="BF"/>
+          <w:u w:val="single"/>
         </w:rPr>
         <w:t>WeaponPowerUpTag</w:t>
       </w:r>
@@ -2235,7 +3760,7 @@
         <w:rPr>
           <w:color w:val="000000"/>
         </w:rPr>
-        <w:t>&gt;,</w:t>
+        <w:t>,</w:t>
       </w:r>
       <w:r>
         <w:rPr>
@@ -2245,56 +3770,89 @@
         </w:rPr>
         <w:t xml:space="preserve"> </w:t>
       </w:r>
-      <w:r>
-        <w:t>&lt;</w:t>
-      </w:r>
-      <w:proofErr w:type="spellStart"/>
-      <w:r>
+      <w:proofErr w:type="spellStart"/>
+      <w:r>
+        <w:rPr>
+          <w:i/>
+          <w:iCs/>
+          <w:color w:val="2F5496" w:themeColor="accent1" w:themeShade="BF"/>
+          <w:u w:val="single"/>
+        </w:rPr>
         <w:t>WeaponData</w:t>
       </w:r>
       <w:proofErr w:type="spellEnd"/>
       <w:r>
-        <w:t>&gt;, &lt;</w:t>
-      </w:r>
-      <w:proofErr w:type="spellStart"/>
-      <w:r>
+        <w:t xml:space="preserve">, </w:t>
+      </w:r>
+      <w:proofErr w:type="spellStart"/>
+      <w:r>
+        <w:rPr>
+          <w:i/>
+          <w:iCs/>
+          <w:color w:val="2F5496" w:themeColor="accent1" w:themeShade="BF"/>
+          <w:u w:val="single"/>
+        </w:rPr>
         <w:t>WeaponEquipRequest</w:t>
       </w:r>
       <w:proofErr w:type="spellEnd"/>
       <w:r>
-        <w:t>&gt; and &lt;</w:t>
-      </w:r>
-      <w:proofErr w:type="spellStart"/>
-      <w:r>
+        <w:t xml:space="preserve"> and </w:t>
+      </w:r>
+      <w:proofErr w:type="spellStart"/>
+      <w:r>
+        <w:rPr>
+          <w:i/>
+          <w:iCs/>
+          <w:color w:val="2F5496" w:themeColor="accent1" w:themeShade="BF"/>
+          <w:u w:val="single"/>
+        </w:rPr>
         <w:t>CollisionComponent</w:t>
       </w:r>
       <w:proofErr w:type="spellEnd"/>
       <w:r>
-        <w:t>&gt; get destroyed and their &lt;</w:t>
-      </w:r>
-      <w:proofErr w:type="spellStart"/>
-      <w:r>
+        <w:t xml:space="preserve"> get destroyed and their </w:t>
+      </w:r>
+      <w:proofErr w:type="spellStart"/>
+      <w:r>
+        <w:rPr>
+          <w:i/>
+          <w:iCs/>
+          <w:color w:val="2F5496" w:themeColor="accent1" w:themeShade="BF"/>
+          <w:u w:val="single"/>
+        </w:rPr>
         <w:t>WeaponData</w:t>
       </w:r>
       <w:proofErr w:type="spellEnd"/>
       <w:r>
-        <w:t>&gt; and &lt;</w:t>
-      </w:r>
-      <w:proofErr w:type="spellStart"/>
-      <w:r>
+        <w:t xml:space="preserve"> and </w:t>
+      </w:r>
+      <w:proofErr w:type="spellStart"/>
+      <w:r>
+        <w:rPr>
+          <w:i/>
+          <w:iCs/>
+          <w:color w:val="2F5496" w:themeColor="accent1" w:themeShade="BF"/>
+          <w:u w:val="single"/>
+        </w:rPr>
         <w:t>WeaponEquipRequest</w:t>
       </w:r>
       <w:proofErr w:type="spellEnd"/>
       <w:r>
-        <w:t>&gt; are transferred to the Player who picked them, which is referenced in the &lt;</w:t>
-      </w:r>
-      <w:proofErr w:type="spellStart"/>
-      <w:r>
+        <w:t xml:space="preserve"> are transferred to the Player who picked them, which is referenced in the </w:t>
+      </w:r>
+      <w:proofErr w:type="spellStart"/>
+      <w:r>
+        <w:rPr>
+          <w:i/>
+          <w:iCs/>
+          <w:color w:val="2F5496" w:themeColor="accent1" w:themeShade="BF"/>
+          <w:u w:val="single"/>
+        </w:rPr>
         <w:t>CollisionComponent</w:t>
       </w:r>
       <w:proofErr w:type="spellEnd"/>
       <w:r>
-        <w:t>&gt;.</w:t>
+        <w:t>.</w:t>
       </w:r>
     </w:p>
     <w:p/>
@@ -2360,12 +3918,15 @@
     </w:p>
     <w:p>
       <w:r>
-        <w:t>For Players with &lt;</w:t>
-      </w:r>
-      <w:proofErr w:type="spellStart"/>
-      <w:r>
-        <w:rPr>
-          <w:color w:val="000000"/>
+        <w:t xml:space="preserve">For Players with </w:t>
+      </w:r>
+      <w:proofErr w:type="spellStart"/>
+      <w:r>
+        <w:rPr>
+          <w:i/>
+          <w:iCs/>
+          <w:color w:val="2F5496" w:themeColor="accent1" w:themeShade="BF"/>
+          <w:u w:val="single"/>
         </w:rPr>
         <w:t>WeaponEquipRequest</w:t>
       </w:r>
@@ -2374,7 +3935,7 @@
         <w:rPr>
           <w:color w:val="000000"/>
         </w:rPr>
-        <w:t>&gt;, it first destroys any existing Weapon children the Player may have, the</w:t>
+        <w:t>, it first destroys any existing Weapon children the Player may have, the</w:t>
       </w:r>
       <w:r>
         <w:rPr>
@@ -2394,23 +3955,17 @@
         </w:rPr>
         <w:t xml:space="preserve">(prefab referenced in </w:t>
       </w:r>
-      <w:r>
-        <w:t>&lt;</w:t>
-      </w:r>
-      <w:proofErr w:type="spellStart"/>
-      <w:r>
-        <w:rPr>
-          <w:color w:val="000000"/>
+      <w:proofErr w:type="spellStart"/>
+      <w:r>
+        <w:rPr>
+          <w:i/>
+          <w:iCs/>
+          <w:color w:val="2F5496" w:themeColor="accent1" w:themeShade="BF"/>
+          <w:u w:val="single"/>
         </w:rPr>
         <w:t>WeaponEquipRequest</w:t>
       </w:r>
       <w:proofErr w:type="spellEnd"/>
-      <w:r>
-        <w:rPr>
-          <w:color w:val="000000"/>
-        </w:rPr>
-        <w:t>&gt;</w:t>
-      </w:r>
       <w:proofErr w:type="gramStart"/>
       <w:r>
         <w:rPr>
@@ -2443,23 +3998,17 @@
         </w:rPr>
         <w:t xml:space="preserve"> </w:t>
       </w:r>
-      <w:r>
-        <w:t>&lt;</w:t>
-      </w:r>
-      <w:proofErr w:type="spellStart"/>
-      <w:r>
-        <w:rPr>
-          <w:color w:val="000000"/>
+      <w:proofErr w:type="spellStart"/>
+      <w:r>
+        <w:rPr>
+          <w:i/>
+          <w:iCs/>
+          <w:color w:val="2F5496" w:themeColor="accent1" w:themeShade="BF"/>
+          <w:u w:val="single"/>
         </w:rPr>
         <w:t>WeaponEquipRequest</w:t>
       </w:r>
       <w:proofErr w:type="spellEnd"/>
-      <w:r>
-        <w:rPr>
-          <w:color w:val="000000"/>
-        </w:rPr>
-        <w:t>&gt;</w:t>
-      </w:r>
       <w:r>
         <w:rPr>
           <w:color w:val="000000"/>
@@ -2548,71 +4097,111 @@
     </w:p>
     <w:p>
       <w:r>
-        <w:t>All picked Shield Power-Ups (those that have &lt;</w:t>
-      </w:r>
-      <w:proofErr w:type="spellStart"/>
-      <w:r>
+        <w:t xml:space="preserve">All picked Shield Power-Ups (those that have </w:t>
+      </w:r>
+      <w:proofErr w:type="spellStart"/>
+      <w:r>
+        <w:rPr>
+          <w:i/>
+          <w:iCs/>
+          <w:color w:val="2F5496" w:themeColor="accent1" w:themeShade="BF"/>
+          <w:u w:val="single"/>
+        </w:rPr>
         <w:t>PickedTag</w:t>
       </w:r>
       <w:proofErr w:type="spellEnd"/>
       <w:r>
-        <w:t>&gt;, &lt;</w:t>
-      </w:r>
-      <w:proofErr w:type="spellStart"/>
-      <w:r>
+        <w:t xml:space="preserve">, </w:t>
+      </w:r>
+      <w:proofErr w:type="spellStart"/>
+      <w:r>
+        <w:rPr>
+          <w:i/>
+          <w:iCs/>
+          <w:color w:val="2F5496" w:themeColor="accent1" w:themeShade="BF"/>
+          <w:u w:val="single"/>
+        </w:rPr>
         <w:t>ShieldPowerUpTag</w:t>
       </w:r>
       <w:proofErr w:type="spellEnd"/>
       <w:r>
-        <w:t>&gt;, &lt;</w:t>
-      </w:r>
-      <w:proofErr w:type="spellStart"/>
-      <w:r>
+        <w:t xml:space="preserve">, </w:t>
+      </w:r>
+      <w:proofErr w:type="spellStart"/>
+      <w:r>
+        <w:rPr>
+          <w:i/>
+          <w:iCs/>
+          <w:color w:val="2F5496" w:themeColor="accent1" w:themeShade="BF"/>
+          <w:u w:val="single"/>
+        </w:rPr>
         <w:t>ShieldData</w:t>
       </w:r>
       <w:proofErr w:type="spellEnd"/>
       <w:r>
-        <w:t>&gt; and &lt;</w:t>
-      </w:r>
-      <w:proofErr w:type="spellStart"/>
-      <w:r>
+        <w:t xml:space="preserve"> and </w:t>
+      </w:r>
+      <w:proofErr w:type="spellStart"/>
+      <w:r>
+        <w:rPr>
+          <w:i/>
+          <w:iCs/>
+          <w:color w:val="2F5496" w:themeColor="accent1" w:themeShade="BF"/>
+          <w:u w:val="single"/>
+        </w:rPr>
         <w:t>CollisionComponent</w:t>
       </w:r>
       <w:proofErr w:type="spellEnd"/>
       <w:r>
-        <w:t>&gt;) get destroyed and their &lt;</w:t>
-      </w:r>
-      <w:proofErr w:type="spellStart"/>
-      <w:r>
+        <w:t xml:space="preserve">) get destroyed and their </w:t>
+      </w:r>
+      <w:proofErr w:type="spellStart"/>
+      <w:r>
+        <w:rPr>
+          <w:i/>
+          <w:iCs/>
+          <w:color w:val="2F5496" w:themeColor="accent1" w:themeShade="BF"/>
+          <w:u w:val="single"/>
+        </w:rPr>
         <w:t>ShieldData</w:t>
       </w:r>
       <w:proofErr w:type="spellEnd"/>
       <w:r>
-        <w:t>&gt; is transferred to the Player who picked the, which is referenced in the &lt;</w:t>
-      </w:r>
-      <w:proofErr w:type="spellStart"/>
-      <w:r>
+        <w:t xml:space="preserve"> is transferred to the Player who picked the, which is referenced in the </w:t>
+      </w:r>
+      <w:proofErr w:type="spellStart"/>
+      <w:r>
+        <w:rPr>
+          <w:i/>
+          <w:iCs/>
+          <w:color w:val="2F5496" w:themeColor="accent1" w:themeShade="BF"/>
+          <w:u w:val="single"/>
+        </w:rPr>
         <w:t>CollisionComponent</w:t>
       </w:r>
       <w:proofErr w:type="spellEnd"/>
       <w:r>
-        <w:t xml:space="preserve">&gt;. </w:t>
-      </w:r>
-      <w:proofErr w:type="gramStart"/>
-      <w:r>
-        <w:t>Also</w:t>
-      </w:r>
-      <w:proofErr w:type="gramEnd"/>
-      <w:r>
-        <w:t xml:space="preserve"> a new &lt;</w:t>
-      </w:r>
-      <w:proofErr w:type="spellStart"/>
-      <w:r>
+        <w:t>. Also</w:t>
+      </w:r>
+      <w:r>
+        <w:t>,</w:t>
+      </w:r>
+      <w:r>
+        <w:t xml:space="preserve"> a new </w:t>
+      </w:r>
+      <w:proofErr w:type="spellStart"/>
+      <w:r>
+        <w:rPr>
+          <w:i/>
+          <w:iCs/>
+          <w:color w:val="2F5496" w:themeColor="accent1" w:themeShade="BF"/>
+          <w:u w:val="single"/>
+        </w:rPr>
         <w:t>ShieldEnableRequest</w:t>
       </w:r>
       <w:proofErr w:type="spellEnd"/>
       <w:r>
-        <w:t>&gt; is added to the Player.</w:t>
+        <w:t xml:space="preserve"> is added to the Player.</w:t>
       </w:r>
     </w:p>
     <w:p>
@@ -2698,39 +4287,63 @@
     </w:p>
     <w:p>
       <w:r>
-        <w:t>Players with &lt;</w:t>
-      </w:r>
-      <w:proofErr w:type="spellStart"/>
-      <w:r>
+        <w:t xml:space="preserve">Players with </w:t>
+      </w:r>
+      <w:proofErr w:type="spellStart"/>
+      <w:r>
+        <w:rPr>
+          <w:i/>
+          <w:iCs/>
+          <w:color w:val="2F5496" w:themeColor="accent1" w:themeShade="BF"/>
+          <w:u w:val="single"/>
+        </w:rPr>
         <w:t>ShieldEnableRequest</w:t>
       </w:r>
       <w:proofErr w:type="spellEnd"/>
       <w:r>
-        <w:t>&gt; and &lt;</w:t>
-      </w:r>
-      <w:proofErr w:type="spellStart"/>
-      <w:r>
+        <w:t xml:space="preserve"> and </w:t>
+      </w:r>
+      <w:proofErr w:type="spellStart"/>
+      <w:r>
+        <w:rPr>
+          <w:i/>
+          <w:iCs/>
+          <w:color w:val="2F5496" w:themeColor="accent1" w:themeShade="BF"/>
+          <w:u w:val="single"/>
+        </w:rPr>
         <w:t>ShieldData</w:t>
       </w:r>
       <w:proofErr w:type="spellEnd"/>
       <w:r>
-        <w:t>&gt; get their previously equipped Shield destroyed and a new one is instantiated from &lt;</w:t>
-      </w:r>
-      <w:proofErr w:type="spellStart"/>
-      <w:r>
+        <w:t xml:space="preserve"> get their previously equipped Shield destroyed and a new one is instantiated from </w:t>
+      </w:r>
+      <w:proofErr w:type="spellStart"/>
+      <w:r>
+        <w:rPr>
+          <w:i/>
+          <w:iCs/>
+          <w:color w:val="2F5496" w:themeColor="accent1" w:themeShade="BF"/>
+          <w:u w:val="single"/>
+        </w:rPr>
         <w:t>ShieldData</w:t>
       </w:r>
       <w:proofErr w:type="spellEnd"/>
       <w:r>
-        <w:t>&gt;. &lt;</w:t>
-      </w:r>
-      <w:proofErr w:type="spellStart"/>
-      <w:r>
+        <w:t xml:space="preserve">. </w:t>
+      </w:r>
+      <w:proofErr w:type="spellStart"/>
+      <w:r>
+        <w:rPr>
+          <w:i/>
+          <w:iCs/>
+          <w:color w:val="2F5496" w:themeColor="accent1" w:themeShade="BF"/>
+          <w:u w:val="single"/>
+        </w:rPr>
         <w:t>ShieldEnableRequest</w:t>
       </w:r>
       <w:proofErr w:type="spellEnd"/>
       <w:r>
-        <w:t>&gt; gets removed.</w:t>
+        <w:t xml:space="preserve"> gets removed.</w:t>
       </w:r>
     </w:p>
     <w:p/>
@@ -2806,15 +4419,21 @@
     </w:p>
     <w:p>
       <w:r>
-        <w:t>Players with &lt;</w:t>
-      </w:r>
-      <w:proofErr w:type="spellStart"/>
-      <w:r>
+        <w:t xml:space="preserve">Players with </w:t>
+      </w:r>
+      <w:proofErr w:type="spellStart"/>
+      <w:r>
+        <w:rPr>
+          <w:i/>
+          <w:iCs/>
+          <w:color w:val="2F5496" w:themeColor="accent1" w:themeShade="BF"/>
+          <w:u w:val="single"/>
+        </w:rPr>
         <w:t>ShieldData</w:t>
       </w:r>
       <w:proofErr w:type="spellEnd"/>
       <w:r>
-        <w:t xml:space="preserve">&gt; have their shield </w:t>
+        <w:t xml:space="preserve"> have their shield </w:t>
       </w:r>
       <w:proofErr w:type="spellStart"/>
       <w:r>
@@ -2822,15 +4441,29 @@
       </w:r>
       <w:proofErr w:type="spellEnd"/>
       <w:r>
-        <w:t xml:space="preserve"> decreased. When it reaches 0 their &lt;</w:t>
-      </w:r>
-      <w:proofErr w:type="spellStart"/>
-      <w:r>
+        <w:t xml:space="preserve"> decreased. When it reaches 0 their </w:t>
+      </w:r>
+      <w:proofErr w:type="spellStart"/>
+      <w:r>
+        <w:rPr>
+          <w:i/>
+          <w:iCs/>
+          <w:color w:val="2F5496" w:themeColor="accent1" w:themeShade="BF"/>
+          <w:u w:val="single"/>
+        </w:rPr>
         <w:t>ShieldData</w:t>
       </w:r>
       <w:proofErr w:type="spellEnd"/>
       <w:r>
-        <w:t>&gt; is removed and the child Shield is destroyed.</w:t>
+        <w:t xml:space="preserve"> is </w:t>
+      </w:r>
+      <w:proofErr w:type="gramStart"/>
+      <w:r>
+        <w:t>removed</w:t>
+      </w:r>
+      <w:proofErr w:type="gramEnd"/>
+      <w:r>
+        <w:t xml:space="preserve"> and the child Shield is destroyed.</w:t>
       </w:r>
     </w:p>
     <w:p>
@@ -2875,7 +4508,6 @@
           <w:i/>
           <w:iCs/>
         </w:rPr>
-        <w:lastRenderedPageBreak/>
         <w:t>UFOAttackSystem</w:t>
       </w:r>
       <w:proofErr w:type="spellEnd"/>
@@ -2928,12 +4560,15 @@
     </w:p>
     <w:p>
       <w:r>
-        <w:t>UFOs with &lt;</w:t>
-      </w:r>
-      <w:proofErr w:type="spellStart"/>
-      <w:r>
-        <w:rPr>
-          <w:color w:val="000000"/>
+        <w:t xml:space="preserve">UFOs with </w:t>
+      </w:r>
+      <w:proofErr w:type="spellStart"/>
+      <w:r>
+        <w:rPr>
+          <w:i/>
+          <w:iCs/>
+          <w:color w:val="2F5496" w:themeColor="accent1" w:themeShade="BF"/>
+          <w:u w:val="single"/>
         </w:rPr>
         <w:t>UFORotatingWeaponData</w:t>
       </w:r>
@@ -2942,7 +4577,7 @@
         <w:rPr>
           <w:color w:val="000000"/>
         </w:rPr>
-        <w:t xml:space="preserve">&gt; </w:t>
+        <w:t xml:space="preserve"> </w:t>
       </w:r>
       <w:proofErr w:type="spellStart"/>
       <w:r>
@@ -2962,7 +4597,19 @@
         <w:rPr>
           <w:color w:val="000000"/>
         </w:rPr>
-        <w:t xml:space="preserve">greater than 1/ </w:t>
+        <w:t>greater than 1</w:t>
+      </w:r>
+      <w:r>
+        <w:rPr>
+          <w:color w:val="000000"/>
+        </w:rPr>
+        <w:t xml:space="preserve"> </w:t>
+      </w:r>
+      <w:r>
+        <w:rPr>
+          <w:color w:val="000000"/>
+        </w:rPr>
+        <w:t xml:space="preserve">/ </w:t>
       </w:r>
       <w:proofErr w:type="spellStart"/>
       <w:r>
@@ -3042,14 +4689,15 @@
         <w:t xml:space="preserve">When </w:t>
       </w:r>
       <w:r>
-        <w:t>UFOs with &lt;</w:t>
-      </w:r>
-      <w:proofErr w:type="spellStart"/>
-      <w:r>
-        <w:rPr>
-          <w:color w:val="000000"/>
-          <w:sz w:val="19"/>
-          <w:szCs w:val="19"/>
+        <w:t xml:space="preserve">UFOs with </w:t>
+      </w:r>
+      <w:proofErr w:type="spellStart"/>
+      <w:r>
+        <w:rPr>
+          <w:i/>
+          <w:iCs/>
+          <w:color w:val="2F5496" w:themeColor="accent1" w:themeShade="BF"/>
+          <w:u w:val="single"/>
         </w:rPr>
         <w:t>UFOBrainComponent</w:t>
       </w:r>
@@ -3057,17 +4705,13 @@
       <w:r>
         <w:rPr>
           <w:color w:val="000000"/>
-          <w:sz w:val="19"/>
-          <w:szCs w:val="19"/>
-        </w:rPr>
-        <w:t xml:space="preserve">&gt; </w:t>
-      </w:r>
-      <w:proofErr w:type="spellStart"/>
-      <w:r>
-        <w:rPr>
-          <w:color w:val="000000"/>
-          <w:sz w:val="19"/>
-          <w:szCs w:val="19"/>
+        </w:rPr>
+        <w:t xml:space="preserve"> </w:t>
+      </w:r>
+      <w:proofErr w:type="spellStart"/>
+      <w:r>
+        <w:rPr>
+          <w:color w:val="000000"/>
         </w:rPr>
         <w:t>ElapsedTimeSinceLastChange</w:t>
       </w:r>
@@ -3075,25 +4719,13 @@
       <w:r>
         <w:rPr>
           <w:color w:val="000000"/>
-          <w:sz w:val="19"/>
-          <w:szCs w:val="19"/>
-        </w:rPr>
-        <w:t xml:space="preserve"> </w:t>
-      </w:r>
-      <w:r>
-        <w:rPr>
-          <w:color w:val="000000"/>
-          <w:sz w:val="19"/>
-          <w:szCs w:val="19"/>
-        </w:rPr>
-        <w:t xml:space="preserve">is greater than </w:t>
-      </w:r>
-      <w:proofErr w:type="spellStart"/>
-      <w:r>
-        <w:rPr>
-          <w:color w:val="000000"/>
-          <w:sz w:val="19"/>
-          <w:szCs w:val="19"/>
+        </w:rPr>
+        <w:t xml:space="preserve"> is greater than </w:t>
+      </w:r>
+      <w:proofErr w:type="spellStart"/>
+      <w:r>
+        <w:rPr>
+          <w:color w:val="000000"/>
         </w:rPr>
         <w:t>MinTimeSinceLastChage</w:t>
       </w:r>
@@ -3101,67 +4733,43 @@
       <w:r>
         <w:rPr>
           <w:color w:val="000000"/>
-          <w:sz w:val="19"/>
-          <w:szCs w:val="19"/>
         </w:rPr>
         <w:t xml:space="preserve">, they </w:t>
       </w:r>
       <w:r>
         <w:rPr>
           <w:color w:val="000000"/>
-          <w:sz w:val="19"/>
-          <w:szCs w:val="19"/>
         </w:rPr>
         <w:t xml:space="preserve">use the position of nearby asteroids to calculate a new direction, </w:t>
       </w:r>
       <w:r>
         <w:rPr>
           <w:color w:val="000000"/>
-          <w:sz w:val="19"/>
-          <w:szCs w:val="19"/>
-        </w:rPr>
-        <w:t xml:space="preserve">and </w:t>
-      </w:r>
-      <w:proofErr w:type="gramStart"/>
-      <w:r>
-        <w:rPr>
-          <w:color w:val="000000"/>
-          <w:sz w:val="19"/>
-          <w:szCs w:val="19"/>
-        </w:rPr>
-        <w:t xml:space="preserve">then </w:t>
-      </w:r>
-      <w:r>
-        <w:rPr>
-          <w:color w:val="000000"/>
-          <w:sz w:val="19"/>
-          <w:szCs w:val="19"/>
+        </w:rPr>
+        <w:t>and then</w:t>
+      </w:r>
+      <w:r>
+        <w:rPr>
+          <w:color w:val="000000"/>
         </w:rPr>
         <w:t xml:space="preserve"> calculat</w:t>
       </w:r>
       <w:r>
         <w:rPr>
           <w:color w:val="000000"/>
-          <w:sz w:val="19"/>
-          <w:szCs w:val="19"/>
         </w:rPr>
         <w:t>e</w:t>
       </w:r>
-      <w:proofErr w:type="gramEnd"/>
-      <w:r>
-        <w:rPr>
-          <w:color w:val="000000"/>
-          <w:sz w:val="19"/>
-          <w:szCs w:val="19"/>
-        </w:rPr>
-        <w:t xml:space="preserve"> a new &lt;</w:t>
-      </w:r>
-      <w:proofErr w:type="spellStart"/>
-      <w:r>
-        <w:rPr>
-          <w:color w:val="000000"/>
-          <w:sz w:val="19"/>
-          <w:szCs w:val="19"/>
+      <w:r>
+        <w:rPr>
+          <w:color w:val="000000"/>
+        </w:rPr>
+        <w:t xml:space="preserve"> a new </w:t>
+      </w:r>
+      <w:proofErr w:type="spellStart"/>
+      <w:r>
+        <w:rPr>
+          <w:color w:val="2F5496" w:themeColor="accent1" w:themeShade="BF"/>
         </w:rPr>
         <w:t>PhisicsVelocity</w:t>
       </w:r>
@@ -3169,58 +4777,26 @@
       <w:r>
         <w:rPr>
           <w:color w:val="000000"/>
-          <w:sz w:val="19"/>
-          <w:szCs w:val="19"/>
-        </w:rPr>
-        <w:t xml:space="preserve">&gt; from </w:t>
-      </w:r>
-      <w:r>
-        <w:rPr>
-          <w:color w:val="000000"/>
-          <w:sz w:val="19"/>
-          <w:szCs w:val="19"/>
-        </w:rPr>
-        <w:t>&lt;</w:t>
-      </w:r>
-      <w:proofErr w:type="spellStart"/>
-      <w:r>
-        <w:rPr>
-          <w:color w:val="000000"/>
-          <w:sz w:val="19"/>
-          <w:szCs w:val="19"/>
-        </w:rPr>
-        <w:t>U</w:t>
-      </w:r>
-      <w:r>
-        <w:rPr>
-          <w:color w:val="000000"/>
-          <w:sz w:val="19"/>
-          <w:szCs w:val="19"/>
-        </w:rPr>
-        <w:t>FOSpeedData</w:t>
-      </w:r>
-      <w:proofErr w:type="spellEnd"/>
-      <w:r>
-        <w:rPr>
-          <w:color w:val="000000"/>
-          <w:sz w:val="19"/>
-          <w:szCs w:val="19"/>
-        </w:rPr>
-        <w:t>&gt;</w:t>
-      </w:r>
-      <w:r>
-        <w:rPr>
-          <w:color w:val="000000"/>
-          <w:sz w:val="19"/>
-          <w:szCs w:val="19"/>
+        </w:rPr>
+        <w:t xml:space="preserve"> from </w:t>
+      </w:r>
+      <w:proofErr w:type="spellStart"/>
+      <w:r>
+        <w:rPr>
+          <w:color w:val="2F5496" w:themeColor="accent1" w:themeShade="BF"/>
+        </w:rPr>
+        <w:t>UFOSpeedData</w:t>
+      </w:r>
+      <w:proofErr w:type="spellEnd"/>
+      <w:r>
+        <w:rPr>
+          <w:color w:val="000000"/>
         </w:rPr>
         <w:t>. The algorithm to calculate the new direction is explained in the</w:t>
       </w:r>
       <w:r>
         <w:rPr>
           <w:color w:val="000000"/>
-          <w:sz w:val="19"/>
-          <w:szCs w:val="19"/>
         </w:rPr>
         <w:t xml:space="preserve"> “UFO Movement” file.</w:t>
       </w:r>
@@ -3292,12 +4868,15 @@
           <w:i w:val="0"/>
           <w:iCs w:val="0"/>
         </w:rPr>
-        <w:t>Teleports all entities with &lt;</w:t>
-      </w:r>
-      <w:proofErr w:type="spellStart"/>
-      <w:r>
-        <w:rPr>
-          <w:color w:val="000000"/>
+        <w:t xml:space="preserve">Teleports all entities with </w:t>
+      </w:r>
+      <w:proofErr w:type="spellStart"/>
+      <w:r>
+        <w:rPr>
+          <w:i/>
+          <w:iCs/>
+          <w:color w:val="2F5496" w:themeColor="accent1" w:themeShade="BF"/>
+          <w:u w:val="single"/>
         </w:rPr>
         <w:t>WrapAroundEdgesComponent</w:t>
       </w:r>
@@ -3306,7 +4885,7 @@
         <w:rPr>
           <w:color w:val="000000"/>
         </w:rPr>
-        <w:t xml:space="preserve">&gt; that are leaving the bounds of the game world to the opposite side. </w:t>
+        <w:t xml:space="preserve"> that are leaving the bounds of the game world to the opposite side. </w:t>
       </w:r>
     </w:p>
     <w:p>
@@ -3460,6 +5039,7 @@
         <w:rPr>
           <w:color w:val="000000"/>
         </w:rPr>
+        <w:lastRenderedPageBreak/>
         <w:t>OnAsteroidDestroyed</w:t>
       </w:r>
       <w:proofErr w:type="spellEnd"/>
@@ -3759,38 +5339,6 @@
         </w:rPr>
         <w:t xml:space="preserve"> sound)</w:t>
       </w:r>
-    </w:p>
-    <w:p>
-      <w:pPr>
-        <w:pStyle w:val="Heading1"/>
-        <w:rPr>
-          <w:rStyle w:val="Heading1Char"/>
-          <w:b/>
-          <w:bCs/>
-          <w:i/>
-          <w:iCs/>
-          <w:sz w:val="22"/>
-          <w:szCs w:val="22"/>
-        </w:rPr>
-      </w:pPr>
-    </w:p>
-    <w:p>
-      <w:pPr>
-        <w:pStyle w:val="Heading1"/>
-      </w:pPr>
-    </w:p>
-    <w:p/>
-    <w:p/>
-    <w:p/>
-    <w:p/>
-    <w:p/>
-    <w:p>
-      <w:pPr>
-        <w:rPr>
-          <w:sz w:val="24"/>
-          <w:szCs w:val="24"/>
-        </w:rPr>
-      </w:pPr>
     </w:p>
     <w:sectPr>
       <w:pgSz w:w="11906" w:h="16838"/>
@@ -4482,7 +6030,7 @@
   <w:abstractNum w:abstractNumId="6" w15:restartNumberingAfterBreak="0">
     <w:nsid w:val="74A77CF8"/>
     <w:multiLevelType w:val="hybridMultilevel"/>
-    <w:tmpl w:val="52CCEC1E"/>
+    <w:tmpl w:val="62A6E590"/>
     <w:lvl w:ilvl="0" w:tplc="E04C49B0">
       <w:start w:val="1"/>
       <w:numFmt w:val="bullet"/>
@@ -4496,31 +6044,32 @@
         <w:rFonts w:ascii="Symbol" w:hAnsi="Symbol" w:hint="default"/>
       </w:rPr>
     </w:lvl>
-    <w:lvl w:ilvl="1" w:tplc="2C0A0003">
+    <w:lvl w:ilvl="1" w:tplc="2C0A0009">
       <w:start w:val="1"/>
       <w:numFmt w:val="bullet"/>
-      <w:lvlText w:val="o"/>
+      <w:lvlText w:val=""/>
       <w:lvlJc w:val="left"/>
       <w:pPr>
         <w:ind w:left="1080" w:hanging="360"/>
-      </w:pPr>
-      <w:rPr>
-        <w:rFonts w:ascii="Courier New" w:hAnsi="Courier New" w:cs="Courier New" w:hint="default"/>
-      </w:rPr>
-    </w:lvl>
-    <w:lvl w:ilvl="2" w:tplc="2C0A0005" w:tentative="1">
-      <w:start w:val="1"/>
-      <w:numFmt w:val="bullet"/>
-      <w:lvlText w:val=""/>
-      <w:lvlJc w:val="left"/>
-      <w:pPr>
-        <w:ind w:left="1800" w:hanging="360"/>
       </w:pPr>
       <w:rPr>
         <w:rFonts w:ascii="Wingdings" w:hAnsi="Wingdings" w:hint="default"/>
       </w:rPr>
     </w:lvl>
-    <w:lvl w:ilvl="3" w:tplc="2C0A0001" w:tentative="1">
+    <w:lvl w:ilvl="2" w:tplc="CB145562">
+      <w:start w:val="1"/>
+      <w:numFmt w:val="bullet"/>
+      <w:pStyle w:val="ComponentData"/>
+      <w:lvlText w:val=""/>
+      <w:lvlJc w:val="left"/>
+      <w:pPr>
+        <w:ind w:left="1800" w:hanging="360"/>
+      </w:pPr>
+      <w:rPr>
+        <w:rFonts w:ascii="Wingdings" w:hAnsi="Wingdings" w:hint="default"/>
+      </w:rPr>
+    </w:lvl>
+    <w:lvl w:ilvl="3" w:tplc="2C0A0001">
       <w:start w:val="1"/>
       <w:numFmt w:val="bullet"/>
       <w:lvlText w:val=""/>
@@ -5201,6 +6750,7 @@
   <w:style w:type="paragraph" w:styleId="ListParagraph">
     <w:name w:val="List Paragraph"/>
     <w:basedOn w:val="Normal"/>
+    <w:link w:val="ListParagraphChar"/>
     <w:uiPriority w:val="34"/>
     <w:qFormat/>
     <w:rsid w:val="00A20C0D"/>
@@ -5291,6 +6841,46 @@
       <w:rFonts w:ascii="Arial" w:eastAsiaTheme="majorEastAsia" w:hAnsi="Arial" w:cstheme="majorBidi"/>
       <w:i/>
       <w:iCs/>
+      <w:lang w:val="en-US"/>
+    </w:rPr>
+  </w:style>
+  <w:style w:type="paragraph" w:customStyle="1" w:styleId="ComponentData">
+    <w:name w:val="ComponentData"/>
+    <w:basedOn w:val="ListParagraph"/>
+    <w:link w:val="ComponentDataChar"/>
+    <w:qFormat/>
+    <w:rsid w:val="00CC1BB6"/>
+    <w:pPr>
+      <w:numPr>
+        <w:ilvl w:val="2"/>
+      </w:numPr>
+      <w:ind w:left="993" w:hanging="240"/>
+    </w:pPr>
+    <w:rPr>
+      <w:i/>
+      <w:u w:val="single"/>
+    </w:rPr>
+  </w:style>
+  <w:style w:type="character" w:customStyle="1" w:styleId="ListParagraphChar">
+    <w:name w:val="List Paragraph Char"/>
+    <w:basedOn w:val="DefaultParagraphFont"/>
+    <w:link w:val="ListParagraph"/>
+    <w:uiPriority w:val="34"/>
+    <w:rsid w:val="00CC1BB6"/>
+    <w:rPr>
+      <w:rFonts w:ascii="Arial" w:hAnsi="Arial" w:cs="Arial"/>
+      <w:lang w:val="en-US"/>
+    </w:rPr>
+  </w:style>
+  <w:style w:type="character" w:customStyle="1" w:styleId="ComponentDataChar">
+    <w:name w:val="ComponentData Char"/>
+    <w:basedOn w:val="ListParagraphChar"/>
+    <w:link w:val="ComponentData"/>
+    <w:rsid w:val="00CC1BB6"/>
+    <w:rPr>
+      <w:rFonts w:ascii="Arial" w:hAnsi="Arial" w:cs="Arial"/>
+      <w:i/>
+      <w:u w:val="single"/>
       <w:lang w:val="en-US"/>
     </w:rPr>
   </w:style>

</xml_diff>

<commit_message>
Some final touches to the documentation
</commit_message>
<xml_diff>
--- a/Documentation/Architecture.docx
+++ b/Documentation/Architecture.docx
@@ -77,19 +77,14 @@
       <w:r>
         <w:t>Monobehaviors</w:t>
       </w:r>
+      <w:proofErr w:type="spellEnd"/>
       <w:r>
         <w:t>.</w:t>
       </w:r>
-      <w:proofErr w:type="spellEnd"/>
-    </w:p>
-    <w:p>
-      <w:proofErr w:type="spellStart"/>
-      <w:r>
-        <w:t>Main</w:t>
-      </w:r>
-      <w:proofErr w:type="spellEnd"/>
-      <w:r>
-        <w:t xml:space="preserve"> entities in the game are:</w:t>
+    </w:p>
+    <w:p>
+      <w:r>
+        <w:t>Main entities in the game are:</w:t>
       </w:r>
     </w:p>
     <w:p>
@@ -117,10 +112,7 @@
         <w:t xml:space="preserve">only one Player at a time, although </w:t>
       </w:r>
       <w:r>
-        <w:t>most systems were designed to support many players.</w:t>
-      </w:r>
-      <w:r>
-        <w:t xml:space="preserve"> </w:t>
+        <w:t xml:space="preserve">most systems were designed to support many players. </w:t>
       </w:r>
       <w:r>
         <w:t>Gets destroyed by asteroids, UFOs or UFO’s bullets</w:t>
@@ -320,10 +312,7 @@
       </w:r>
       <w:proofErr w:type="spellEnd"/>
       <w:r>
-        <w:t xml:space="preserve"> is assigned if there isn’t one present</w:t>
-      </w:r>
-      <w:r>
-        <w:t>.</w:t>
+        <w:t xml:space="preserve"> is assigned if there isn’t one present.</w:t>
       </w:r>
     </w:p>
     <w:p>
@@ -476,6 +465,45 @@
       </w:r>
       <w:r>
         <w:t xml:space="preserve"> Player is immune to damage with this component.</w:t>
+      </w:r>
+    </w:p>
+    <w:p>
+      <w:pPr>
+        <w:pStyle w:val="ListParagraph"/>
+        <w:numPr>
+          <w:ilvl w:val="2"/>
+          <w:numId w:val="2"/>
+        </w:numPr>
+        <w:ind w:left="993" w:hanging="229"/>
+      </w:pPr>
+      <w:proofErr w:type="spellStart"/>
+      <w:r>
+        <w:rPr>
+          <w:i/>
+          <w:iCs/>
+          <w:color w:val="2F5496" w:themeColor="accent1" w:themeShade="BF"/>
+          <w:u w:val="single"/>
+        </w:rPr>
+        <w:t>Shield</w:t>
+      </w:r>
+      <w:r>
+        <w:rPr>
+          <w:i/>
+          <w:iCs/>
+          <w:color w:val="2F5496" w:themeColor="accent1" w:themeShade="BF"/>
+          <w:u w:val="single"/>
+        </w:rPr>
+        <w:t>EnableRequest</w:t>
+      </w:r>
+      <w:proofErr w:type="spellEnd"/>
+      <w:r>
+        <w:t xml:space="preserve">: Indicates that a new </w:t>
+      </w:r>
+      <w:r>
+        <w:t xml:space="preserve">Shield </w:t>
+      </w:r>
+      <w:r>
+        <w:t>must be instantiated and linked as a child to Player.</w:t>
       </w:r>
     </w:p>
     <w:p>
@@ -614,19 +642,8 @@
           <w:color w:val="2F5496" w:themeColor="accent1" w:themeShade="BF"/>
           <w:u w:val="single"/>
         </w:rPr>
-        <w:t>UFO</w:t>
-      </w:r>
-      <w:r>
-        <w:rPr>
-          <w:rStyle w:val="Heading2Char"/>
-          <w:b w:val="0"/>
-          <w:bCs w:val="0"/>
-          <w:i/>
-          <w:iCs/>
-          <w:color w:val="2F5496" w:themeColor="accent1" w:themeShade="BF"/>
-          <w:u w:val="single"/>
-        </w:rPr>
-        <w:t>Tag</w:t>
+        <w:lastRenderedPageBreak/>
+        <w:t>UFOTag</w:t>
       </w:r>
       <w:proofErr w:type="spellEnd"/>
     </w:p>
@@ -655,7 +672,6 @@
           <w:color w:val="2F5496" w:themeColor="accent1" w:themeShade="BF"/>
           <w:u w:val="single"/>
         </w:rPr>
-        <w:lastRenderedPageBreak/>
         <w:t>UFORotatingWeaponData</w:t>
       </w:r>
       <w:proofErr w:type="spellEnd"/>
@@ -665,25 +681,7 @@
           <w:b w:val="0"/>
           <w:bCs w:val="0"/>
         </w:rPr>
-        <w:t xml:space="preserve">: </w:t>
-      </w:r>
-      <w:proofErr w:type="gramStart"/>
-      <w:r>
-        <w:rPr>
-          <w:rStyle w:val="Heading2Char"/>
-          <w:b w:val="0"/>
-          <w:bCs w:val="0"/>
-        </w:rPr>
-        <w:t>Similar to</w:t>
-      </w:r>
-      <w:proofErr w:type="gramEnd"/>
-      <w:r>
-        <w:rPr>
-          <w:rStyle w:val="Heading2Char"/>
-          <w:b w:val="0"/>
-          <w:bCs w:val="0"/>
-        </w:rPr>
-        <w:t xml:space="preserve"> Player’s </w:t>
+        <w:t xml:space="preserve">: Similar to Player’s </w:t>
       </w:r>
       <w:proofErr w:type="spellStart"/>
       <w:r>
@@ -738,15 +736,7 @@
           <w:b w:val="0"/>
           <w:bCs w:val="0"/>
         </w:rPr>
-        <w:t xml:space="preserve">: </w:t>
-      </w:r>
-      <w:r>
-        <w:rPr>
-          <w:rStyle w:val="Heading2Char"/>
-          <w:b w:val="0"/>
-          <w:bCs w:val="0"/>
-        </w:rPr>
-        <w:t>Contains necessary parameters for the movement algorithm.</w:t>
+        <w:t>: Contains necessary parameters for the movement algorithm.</w:t>
       </w:r>
     </w:p>
     <w:p>
@@ -774,44 +764,16 @@
           <w:color w:val="2F5496" w:themeColor="accent1" w:themeShade="BF"/>
           <w:u w:val="single"/>
         </w:rPr>
-        <w:t>UFO</w:t>
-      </w:r>
+        <w:t>UFOSpeedData</w:t>
+      </w:r>
+      <w:proofErr w:type="spellEnd"/>
       <w:r>
         <w:rPr>
           <w:rStyle w:val="Heading2Char"/>
           <w:b w:val="0"/>
           <w:bCs w:val="0"/>
-          <w:i/>
-          <w:iCs/>
-          <w:color w:val="2F5496" w:themeColor="accent1" w:themeShade="BF"/>
-          <w:u w:val="single"/>
-        </w:rPr>
-        <w:t>SpeedData</w:t>
-      </w:r>
-      <w:proofErr w:type="spellEnd"/>
-      <w:r>
-        <w:rPr>
-          <w:rStyle w:val="Heading2Char"/>
-          <w:b w:val="0"/>
-          <w:bCs w:val="0"/>
-        </w:rPr>
-        <w:t xml:space="preserve">: How fast it </w:t>
-      </w:r>
-      <w:r>
-        <w:rPr>
-          <w:rStyle w:val="Heading2Char"/>
-          <w:b w:val="0"/>
-          <w:bCs w:val="0"/>
-        </w:rPr>
-        <w:t>moves</w:t>
-      </w:r>
-      <w:r>
-        <w:rPr>
-          <w:rStyle w:val="Heading2Char"/>
-          <w:b w:val="0"/>
-          <w:bCs w:val="0"/>
-        </w:rPr>
-        <w:t>.</w:t>
+        </w:rPr>
+        <w:t>: How fast it moves.</w:t>
       </w:r>
     </w:p>
     <w:p>
@@ -1291,10 +1253,7 @@
       </w:r>
       <w:proofErr w:type="spellEnd"/>
       <w:r>
-        <w:t xml:space="preserve">: </w:t>
-      </w:r>
-      <w:r>
-        <w:t>Contains a reference to the prefab that will be instantiated when the weapon is equipped.</w:t>
+        <w:t>: Contains a reference to the prefab that will be instantiated when the weapon is equipped.</w:t>
       </w:r>
     </w:p>
     <w:p>
@@ -1323,10 +1282,7 @@
       </w:r>
       <w:proofErr w:type="spellEnd"/>
       <w:r>
-        <w:t xml:space="preserve">: </w:t>
-      </w:r>
-      <w:r>
-        <w:t>Contains data necessary to shoot.</w:t>
+        <w:t>: Contains data necessary to shoot.</w:t>
       </w:r>
     </w:p>
     <w:p>
@@ -1373,10 +1329,7 @@
       </w:r>
       <w:proofErr w:type="spellEnd"/>
       <w:r>
-        <w:t xml:space="preserve">: </w:t>
-      </w:r>
-      <w:r>
-        <w:t>Whether this power-up has already been picked up.</w:t>
+        <w:t>: Whether this power-up has already been picked up.</w:t>
       </w:r>
     </w:p>
     <w:p>
@@ -1409,7 +1362,13 @@
           <w:sz w:val="28"/>
           <w:szCs w:val="28"/>
         </w:rPr>
-        <w:t>Shield</w:t>
+        <w:t>Shield Power</w:t>
+      </w:r>
+      <w:r>
+        <w:rPr>
+          <w:rStyle w:val="Heading2Char"/>
+        </w:rPr>
+        <w:t>-</w:t>
       </w:r>
       <w:r>
         <w:rPr>
@@ -1417,20 +1376,6 @@
           <w:sz w:val="28"/>
           <w:szCs w:val="28"/>
         </w:rPr>
-        <w:t xml:space="preserve"> Power</w:t>
-      </w:r>
-      <w:r>
-        <w:rPr>
-          <w:rStyle w:val="Heading2Char"/>
-        </w:rPr>
-        <w:t>-</w:t>
-      </w:r>
-      <w:r>
-        <w:rPr>
-          <w:rStyle w:val="Heading2Char"/>
-          <w:sz w:val="28"/>
-          <w:szCs w:val="28"/>
-        </w:rPr>
         <w:t>Up</w:t>
       </w:r>
       <w:r>
@@ -1524,7 +1469,13 @@
         <w:t xml:space="preserve">: Contains </w:t>
       </w:r>
       <w:r>
-        <w:t>a reference to the prefab that will be instantiated when the shield is equipped, and the time it will last.</w:t>
+        <w:t xml:space="preserve">a reference to the prefab that will be instantiated when the shield is equipped, and </w:t>
+      </w:r>
+      <w:r>
+        <w:t>the duration of the effect</w:t>
+      </w:r>
+      <w:r>
+        <w:t>.</w:t>
       </w:r>
     </w:p>
     <w:p>
@@ -1581,7 +1532,6 @@
         <w:ind w:left="360"/>
       </w:pPr>
     </w:p>
-    <w:p/>
     <w:p>
       <w:pPr>
         <w:pStyle w:val="Title"/>
@@ -1653,18 +1603,10 @@
         <w:t xml:space="preserve"> </w:t>
       </w:r>
       <w:r>
-        <w:t xml:space="preserve">on Player’s </w:t>
-      </w:r>
-      <w:proofErr w:type="gramStart"/>
-      <w:r>
-        <w:t xml:space="preserve">death, </w:t>
-      </w:r>
-      <w:r>
-        <w:t>and</w:t>
-      </w:r>
-      <w:proofErr w:type="gramEnd"/>
-      <w:r>
-        <w:t xml:space="preserve"> respaw</w:t>
+        <w:t xml:space="preserve">on Player’s death, </w:t>
+      </w:r>
+      <w:r>
+        <w:t>and respaw</w:t>
       </w:r>
       <w:r>
         <w:t>ns</w:t>
@@ -1723,17 +1665,12 @@
         </w:numPr>
       </w:pPr>
       <w:proofErr w:type="spellStart"/>
-      <w:proofErr w:type="gramStart"/>
       <w:r>
         <w:t>OnGameStarted</w:t>
       </w:r>
       <w:proofErr w:type="spellEnd"/>
       <w:r>
-        <w:t>(</w:t>
-      </w:r>
-      <w:proofErr w:type="gramEnd"/>
-      <w:r>
-        <w:t>)</w:t>
+        <w:t>()</w:t>
       </w:r>
     </w:p>
     <w:p>
@@ -1745,17 +1682,12 @@
         </w:numPr>
       </w:pPr>
       <w:proofErr w:type="spellStart"/>
-      <w:proofErr w:type="gramStart"/>
       <w:r>
         <w:t>OnGameEnded</w:t>
       </w:r>
       <w:proofErr w:type="spellEnd"/>
       <w:r>
-        <w:t>(</w:t>
-      </w:r>
-      <w:proofErr w:type="gramEnd"/>
-      <w:r>
-        <w:t>)</w:t>
+        <w:t>()</w:t>
       </w:r>
     </w:p>
     <w:p>
@@ -1767,17 +1699,12 @@
         </w:numPr>
       </w:pPr>
       <w:proofErr w:type="spellStart"/>
-      <w:proofErr w:type="gramStart"/>
       <w:r>
         <w:t>OnLivesChanged</w:t>
       </w:r>
       <w:proofErr w:type="spellEnd"/>
       <w:r>
-        <w:t>(</w:t>
-      </w:r>
-      <w:proofErr w:type="gramEnd"/>
-      <w:r>
-        <w:t xml:space="preserve">int </w:t>
+        <w:t xml:space="preserve">(int </w:t>
       </w:r>
       <w:proofErr w:type="spellStart"/>
       <w:r>
@@ -1797,17 +1724,12 @@
         </w:numPr>
       </w:pPr>
       <w:proofErr w:type="spellStart"/>
-      <w:proofErr w:type="gramStart"/>
       <w:r>
         <w:t>OnCountdownStarted</w:t>
       </w:r>
       <w:proofErr w:type="spellEnd"/>
       <w:r>
-        <w:t>(</w:t>
-      </w:r>
-      <w:proofErr w:type="gramEnd"/>
-      <w:r>
-        <w:t>float duration)</w:t>
+        <w:t>(float duration)</w:t>
       </w:r>
     </w:p>
     <w:p>
@@ -2065,21 +1987,7 @@
         <w:rPr>
           <w:color w:val="000000"/>
         </w:rPr>
-        <w:t xml:space="preserve"> keys control the </w:t>
-      </w:r>
-      <w:proofErr w:type="gramStart"/>
-      <w:r>
-        <w:rPr>
-          <w:color w:val="000000"/>
-        </w:rPr>
-        <w:t>player, and</w:t>
-      </w:r>
-      <w:proofErr w:type="gramEnd"/>
-      <w:r>
-        <w:rPr>
-          <w:color w:val="000000"/>
-        </w:rPr>
-        <w:t xml:space="preserve"> writes to </w:t>
+        <w:t xml:space="preserve"> keys control the player, and writes to </w:t>
       </w:r>
       <w:proofErr w:type="spellStart"/>
       <w:r>
@@ -2192,6 +2100,7 @@
           <w:ilvl w:val="0"/>
           <w:numId w:val="6"/>
         </w:numPr>
+        <w:ind w:left="426"/>
       </w:pPr>
       <w:r>
         <w:t xml:space="preserve">Turns player left/right (writes </w:t>
@@ -2216,6 +2125,7 @@
           <w:ilvl w:val="0"/>
           <w:numId w:val="6"/>
         </w:numPr>
+        <w:ind w:left="426"/>
       </w:pPr>
       <w:r>
         <w:t xml:space="preserve">Enables or disables thrust (writes </w:t>
@@ -2242,6 +2152,7 @@
           <w:ilvl w:val="0"/>
           <w:numId w:val="6"/>
         </w:numPr>
+        <w:ind w:left="426"/>
       </w:pPr>
       <w:r>
         <w:t>Shoots weapon</w:t>
@@ -2279,7 +2190,13 @@
         <w:t>W</w:t>
       </w:r>
       <w:r>
-        <w:t xml:space="preserve">rites </w:t>
+        <w:t>rites</w:t>
+      </w:r>
+      <w:r>
+        <w:t xml:space="preserve"> to</w:t>
+      </w:r>
+      <w:r>
+        <w:t xml:space="preserve"> </w:t>
       </w:r>
       <w:proofErr w:type="spellStart"/>
       <w:r>
@@ -2317,6 +2234,7 @@
           <w:ilvl w:val="0"/>
           <w:numId w:val="6"/>
         </w:numPr>
+        <w:ind w:left="426"/>
       </w:pPr>
       <w:r>
         <w:rPr>
@@ -2425,7 +2343,10 @@
         </w:rPr>
       </w:pPr>
       <w:r>
-        <w:t xml:space="preserve">For all players that have </w:t>
+        <w:t xml:space="preserve">Make </w:t>
+      </w:r>
+      <w:r>
+        <w:t xml:space="preserve">all players that have </w:t>
       </w:r>
       <w:proofErr w:type="spellStart"/>
       <w:r>
@@ -2549,15 +2470,7 @@
     </w:p>
     <w:p>
       <w:r>
-        <w:t xml:space="preserve">Listens to trigger events from the Physics </w:t>
-      </w:r>
-      <w:proofErr w:type="gramStart"/>
-      <w:r>
-        <w:t>system, and</w:t>
-      </w:r>
-      <w:proofErr w:type="gramEnd"/>
-      <w:r>
-        <w:t xml:space="preserve"> adds </w:t>
+        <w:t xml:space="preserve">Listens to trigger events from the Physics system, and adds </w:t>
       </w:r>
       <w:proofErr w:type="spellStart"/>
       <w:r>
@@ -3810,6 +3723,9 @@
       </w:r>
       <w:proofErr w:type="spellEnd"/>
       <w:r>
+        <w:t>)</w:t>
+      </w:r>
+      <w:r>
         <w:t xml:space="preserve"> get destroyed and their </w:t>
       </w:r>
       <w:proofErr w:type="spellStart"/>
@@ -3947,13 +3863,19 @@
         <w:rPr>
           <w:color w:val="000000"/>
         </w:rPr>
-        <w:t xml:space="preserve"> instantiates a new Weapon </w:t>
-      </w:r>
-      <w:r>
-        <w:rPr>
-          <w:color w:val="000000"/>
-        </w:rPr>
-        <w:t xml:space="preserve">(prefab referenced in </w:t>
+        <w:t xml:space="preserve"> instantiates a new Weapon</w:t>
+      </w:r>
+      <w:r>
+        <w:rPr>
+          <w:color w:val="000000"/>
+        </w:rPr>
+        <w:t xml:space="preserve"> from the P</w:t>
+      </w:r>
+      <w:r>
+        <w:rPr>
+          <w:color w:val="000000"/>
+        </w:rPr>
+        <w:t xml:space="preserve">refab referenced in </w:t>
       </w:r>
       <w:proofErr w:type="spellStart"/>
       <w:r>
@@ -3966,13 +3888,6 @@
         <w:t>WeaponEquipRequest</w:t>
       </w:r>
       <w:proofErr w:type="spellEnd"/>
-      <w:proofErr w:type="gramStart"/>
-      <w:r>
-        <w:rPr>
-          <w:color w:val="000000"/>
-        </w:rPr>
-        <w:t>)</w:t>
-      </w:r>
       <w:r>
         <w:rPr>
           <w:color w:val="000000"/>
@@ -3983,14 +3898,7 @@
         <w:rPr>
           <w:color w:val="000000"/>
         </w:rPr>
-        <w:t>and</w:t>
-      </w:r>
-      <w:proofErr w:type="gramEnd"/>
-      <w:r>
-        <w:rPr>
-          <w:color w:val="000000"/>
-        </w:rPr>
-        <w:t xml:space="preserve"> attaches it to the Player as child.</w:t>
+        <w:t>and attaches it to the Player as child.</w:t>
       </w:r>
       <w:r>
         <w:rPr>
@@ -4167,7 +4075,13 @@
       </w:r>
       <w:proofErr w:type="spellEnd"/>
       <w:r>
-        <w:t xml:space="preserve"> is transferred to the Player who picked the, which is referenced in the </w:t>
+        <w:t xml:space="preserve"> is transferred to the Player who picked the</w:t>
+      </w:r>
+      <w:r>
+        <w:t>m</w:t>
+      </w:r>
+      <w:r>
+        <w:t xml:space="preserve">, which is referenced in the </w:t>
       </w:r>
       <w:proofErr w:type="spellStart"/>
       <w:r>
@@ -4317,6 +4231,9 @@
       <w:r>
         <w:t xml:space="preserve"> get their previously equipped Shield destroyed and a new one is instantiated from </w:t>
       </w:r>
+      <w:r>
+        <w:t xml:space="preserve">the Prefab referenced in </w:t>
+      </w:r>
       <w:proofErr w:type="spellStart"/>
       <w:r>
         <w:rPr>
@@ -4455,15 +4372,7 @@
       </w:r>
       <w:proofErr w:type="spellEnd"/>
       <w:r>
-        <w:t xml:space="preserve"> is </w:t>
-      </w:r>
-      <w:proofErr w:type="gramStart"/>
-      <w:r>
-        <w:t>removed</w:t>
-      </w:r>
-      <w:proofErr w:type="gramEnd"/>
-      <w:r>
-        <w:t xml:space="preserve"> and the child Shield is destroyed.</w:t>
+        <w:t xml:space="preserve"> is removed and the child Shield is destroyed.</w:t>
       </w:r>
     </w:p>
     <w:p>
@@ -4637,14 +4546,7 @@
         <w:rPr>
           <w:color w:val="000000"/>
         </w:rPr>
-        <w:t xml:space="preserve">, and set </w:t>
-      </w:r>
-      <w:proofErr w:type="gramStart"/>
-      <w:r>
-        <w:rPr>
-          <w:color w:val="000000"/>
-        </w:rPr>
-        <w:t xml:space="preserve">their  </w:t>
+        <w:t xml:space="preserve">, and set their  </w:t>
       </w:r>
       <w:proofErr w:type="spellStart"/>
       <w:r>
@@ -4654,7 +4556,6 @@
         <w:t>ElapsedTimeSinceLastShot</w:t>
       </w:r>
       <w:proofErr w:type="spellEnd"/>
-      <w:proofErr w:type="gramEnd"/>
       <w:r>
         <w:rPr>
           <w:color w:val="000000"/>
@@ -4990,17 +4891,12 @@
         </w:numPr>
       </w:pPr>
       <w:proofErr w:type="spellStart"/>
-      <w:proofErr w:type="gramStart"/>
       <w:r>
         <w:t>OnPlayerDestroyed</w:t>
       </w:r>
       <w:proofErr w:type="spellEnd"/>
       <w:r>
-        <w:t>(</w:t>
-      </w:r>
-      <w:proofErr w:type="gramEnd"/>
-      <w:r>
-        <w:t>float2 position)</w:t>
+        <w:t>(float2 position)</w:t>
       </w:r>
     </w:p>
     <w:p>
@@ -5012,17 +4908,12 @@
         </w:numPr>
       </w:pPr>
       <w:proofErr w:type="spellStart"/>
-      <w:proofErr w:type="gramStart"/>
       <w:r>
         <w:t>OnUFODestroyed</w:t>
       </w:r>
       <w:proofErr w:type="spellEnd"/>
       <w:r>
-        <w:t>(</w:t>
-      </w:r>
-      <w:proofErr w:type="gramEnd"/>
-      <w:r>
-        <w:t>float2 position)</w:t>
+        <w:t>(float2 position)</w:t>
       </w:r>
     </w:p>
     <w:p>
@@ -5034,7 +4925,6 @@
         </w:numPr>
       </w:pPr>
       <w:proofErr w:type="spellStart"/>
-      <w:proofErr w:type="gramStart"/>
       <w:r>
         <w:rPr>
           <w:color w:val="000000"/>
@@ -5047,14 +4937,7 @@
         <w:rPr>
           <w:color w:val="000000"/>
         </w:rPr>
-        <w:t>(</w:t>
-      </w:r>
-      <w:proofErr w:type="gramEnd"/>
-      <w:r>
-        <w:rPr>
-          <w:color w:val="000000"/>
-        </w:rPr>
-        <w:t xml:space="preserve">float2 position, </w:t>
+        <w:t xml:space="preserve">(float2 position, </w:t>
       </w:r>
       <w:proofErr w:type="spellStart"/>
       <w:r>
@@ -5080,7 +4963,6 @@
         </w:numPr>
       </w:pPr>
       <w:proofErr w:type="spellStart"/>
-      <w:proofErr w:type="gramStart"/>
       <w:r>
         <w:rPr>
           <w:color w:val="000000"/>
@@ -5092,14 +4974,7 @@
         <w:rPr>
           <w:color w:val="000000"/>
         </w:rPr>
-        <w:t>(</w:t>
-      </w:r>
-      <w:proofErr w:type="gramEnd"/>
-      <w:r>
-        <w:rPr>
-          <w:color w:val="000000"/>
-        </w:rPr>
-        <w:t>float duration)</w:t>
+        <w:t>(float duration)</w:t>
       </w:r>
     </w:p>
     <w:p>
@@ -5111,7 +4986,6 @@
         </w:numPr>
       </w:pPr>
       <w:proofErr w:type="spellStart"/>
-      <w:proofErr w:type="gramStart"/>
       <w:r>
         <w:rPr>
           <w:color w:val="000000"/>
@@ -5123,14 +4997,7 @@
         <w:rPr>
           <w:color w:val="000000"/>
         </w:rPr>
-        <w:t>(</w:t>
-      </w:r>
-      <w:proofErr w:type="gramEnd"/>
-      <w:r>
-        <w:rPr>
-          <w:color w:val="000000"/>
-        </w:rPr>
-        <w:t>)</w:t>
+        <w:t>()</w:t>
       </w:r>
     </w:p>
     <w:p>
@@ -5142,7 +5009,6 @@
         </w:numPr>
       </w:pPr>
       <w:proofErr w:type="spellStart"/>
-      <w:proofErr w:type="gramStart"/>
       <w:r>
         <w:rPr>
           <w:color w:val="000000"/>
@@ -5154,14 +5020,7 @@
         <w:rPr>
           <w:color w:val="000000"/>
         </w:rPr>
-        <w:t>(</w:t>
-      </w:r>
-      <w:proofErr w:type="gramEnd"/>
-      <w:r>
-        <w:rPr>
-          <w:color w:val="000000"/>
-        </w:rPr>
-        <w:t>)</w:t>
+        <w:t>()</w:t>
       </w:r>
     </w:p>
     <w:p>
@@ -5173,7 +5032,6 @@
         </w:numPr>
       </w:pPr>
       <w:proofErr w:type="spellStart"/>
-      <w:proofErr w:type="gramStart"/>
       <w:r>
         <w:rPr>
           <w:color w:val="000000"/>
@@ -5185,14 +5043,7 @@
         <w:rPr>
           <w:color w:val="000000"/>
         </w:rPr>
-        <w:t>(</w:t>
-      </w:r>
-      <w:proofErr w:type="gramEnd"/>
-      <w:r>
-        <w:rPr>
-          <w:color w:val="000000"/>
-        </w:rPr>
-        <w:t xml:space="preserve">float2 </w:t>
+        <w:t xml:space="preserve">(float2 </w:t>
       </w:r>
       <w:proofErr w:type="spellStart"/>
       <w:r>
@@ -5232,7 +5083,6 @@
         </w:numPr>
       </w:pPr>
       <w:proofErr w:type="spellStart"/>
-      <w:proofErr w:type="gramStart"/>
       <w:r>
         <w:rPr>
           <w:color w:val="000000"/>
@@ -5247,7 +5097,6 @@
         <w:t>(</w:t>
       </w:r>
       <w:proofErr w:type="spellStart"/>
-      <w:proofErr w:type="gramEnd"/>
       <w:r>
         <w:rPr>
           <w:color w:val="000000"/>
@@ -5271,7 +5120,6 @@
         </w:numPr>
       </w:pPr>
       <w:proofErr w:type="spellStart"/>
-      <w:proofErr w:type="gramStart"/>
       <w:r>
         <w:rPr>
           <w:color w:val="000000"/>
@@ -5286,7 +5134,6 @@
         <w:t>(</w:t>
       </w:r>
       <w:proofErr w:type="spellStart"/>
-      <w:proofErr w:type="gramEnd"/>
       <w:r>
         <w:rPr>
           <w:color w:val="000000"/>
@@ -5310,7 +5157,6 @@
         </w:numPr>
       </w:pPr>
       <w:proofErr w:type="spellStart"/>
-      <w:proofErr w:type="gramStart"/>
       <w:r>
         <w:rPr>
           <w:color w:val="000000"/>
@@ -5325,7 +5171,6 @@
         <w:t>(</w:t>
       </w:r>
       <w:proofErr w:type="spellStart"/>
-      <w:proofErr w:type="gramEnd"/>
       <w:r>
         <w:rPr>
           <w:color w:val="000000"/>

</xml_diff>